<commit_message>
added dynamic range worksheet
</commit_message>
<xml_diff>
--- a/hello.docx
+++ b/hello.docx
@@ -3,13 +3,154 @@
 <w:document xmlns:wpc="http://schemas.microsoft.com/office/word/2010/wordprocessingCanvas" xmlns:cx="http://schemas.microsoft.com/office/drawing/2014/chartex" xmlns:cx1="http://schemas.microsoft.com/office/drawing/2015/9/8/chartex" xmlns:cx2="http://schemas.microsoft.com/office/drawing/2015/10/21/chartex" xmlns:cx3="http://schemas.microsoft.com/office/drawing/2016/5/9/chartex" xmlns:cx4="http://schemas.microsoft.com/office/drawing/2016/5/10/chartex" xmlns:cx5="http://schemas.microsoft.com/office/drawing/2016/5/11/chartex" xmlns:mc="http://schemas.openxmlformats.org/markup-compatibility/2006" xmlns:o="urn:schemas-microsoft-com:office:office" xmlns:r="http://schemas.openxmlformats.org/officeDocument/2006/relationships" xmlns:m="http://schemas.openxmlformats.org/officeDocument/2006/math" xmlns:v="urn:schemas-microsoft-com:vml" xmlns:wp14="http://schemas.microsoft.com/office/word/2010/wordprocessingDrawing" xmlns:wp="http://schemas.openxmlformats.org/drawingml/2006/wordprocessingDrawing" xmlns:w10="urn:schemas-microsoft-com:office:word" xmlns:w="http://schemas.openxmlformats.org/wordprocessingml/2006/main" xmlns:w14="http://schemas.microsoft.com/office/word/2010/wordml" xmlns:w15="http://schemas.microsoft.com/office/word/2012/wordml" xmlns:w16se="http://schemas.microsoft.com/office/word/2015/wordml/symex" xmlns:wpg="http://schemas.microsoft.com/office/word/2010/wordprocessingGroup" xmlns:wpi="http://schemas.microsoft.com/office/word/2010/wordprocessingInk" xmlns:wne="http://schemas.microsoft.com/office/word/2006/wordml" xmlns:wps="http://schemas.microsoft.com/office/word/2010/wordprocessingShape" mc:Ignorable="w14 w15 w16se wp14">
   <w:body>
     <w:p>
-      <w:r>
-        <w:t>55</w:t>
+      <w:pPr>
+        <w:rPr>
+          <w:lang w:val="en-US"/>
+        </w:rPr>
+      </w:pPr>
+      <w:r>
+        <w:rPr>
+          <w:lang w:val="en-US"/>
+        </w:rPr>
+        <w:pict>
+          <v:shapetype id="_x0000_t75" coordsize="21600,21600" o:spt="75" o:preferrelative="t" path="m@4@5l@4@11@9@11@9@5xe" filled="f" stroked="f">
+            <v:stroke joinstyle="miter"/>
+            <v:formulas>
+              <v:f eqn="if lineDrawn pixelLineWidth 0"/>
+              <v:f eqn="sum @0 1 0"/>
+              <v:f eqn="sum 0 0 @1"/>
+              <v:f eqn="prod @2 1 2"/>
+              <v:f eqn="prod @3 21600 pixelWidth"/>
+              <v:f eqn="prod @3 21600 pixelHeight"/>
+              <v:f eqn="sum @0 0 1"/>
+              <v:f eqn="prod @6 1 2"/>
+              <v:f eqn="prod @7 21600 pixelWidth"/>
+              <v:f eqn="sum @8 21600 0"/>
+              <v:f eqn="prod @7 21600 pixelHeight"/>
+              <v:f eqn="sum @10 21600 0"/>
+            </v:formulas>
+            <v:path o:extrusionok="f" gradientshapeok="t" o:connecttype="rect"/>
+            <o:lock v:ext="edit" aspectratio="t"/>
+          </v:shapetype>
+          <v:shape id="_x0000_i1025" type="#_x0000_t75" style="width:3in;height:61.5pt">
+            <v:imagedata r:id="rId5" o:title="iospan-fig3"/>
+          </v:shape>
+        </w:pict>
+      </w:r>
+      <w:proofErr w:type="spellStart"/>
+      <w:r>
+        <w:rPr>
+          <w:lang w:val="en-US"/>
+        </w:rPr>
+        <w:t>Investigaing</w:t>
+      </w:r>
+      <w:proofErr w:type="spellEnd"/>
+      <w:r>
+        <w:rPr>
+          <w:lang w:val="en-US"/>
+        </w:rPr>
+        <w:t xml:space="preserve"> ultra reliable connections (URC)</w:t>
+      </w:r>
+      <w:r>
+        <w:rPr>
+          <w:lang w:val="en-US"/>
+        </w:rPr>
+        <w:t>.</w:t>
+      </w:r>
+    </w:p>
+    <w:p>
+      <w:pPr>
+        <w:rPr>
+          <w:lang w:val="en-US"/>
+        </w:rPr>
+      </w:pPr>
+    </w:p>
+    <w:p>
+      <w:pPr>
+        <w:rPr>
+          <w:lang w:val="en-US"/>
+        </w:rPr>
+      </w:pPr>
+      <w:r>
+        <w:rPr>
+          <w:lang w:val="en-US"/>
+        </w:rPr>
+        <w:t xml:space="preserve">The 5G systems must include support for less common equipment. Epically the industrial settings and massive data collection. This could be a wireless controlled robot, </w:t>
+      </w:r>
+      <w:proofErr w:type="spellStart"/>
+      <w:r>
+        <w:rPr>
+          <w:lang w:val="en-US"/>
+        </w:rPr>
+        <w:t>witch</w:t>
+      </w:r>
+      <w:proofErr w:type="spellEnd"/>
+      <w:r>
+        <w:rPr>
+          <w:lang w:val="en-US"/>
+        </w:rPr>
+        <w:t xml:space="preserve"> would need low latency and </w:t>
+      </w:r>
+      <w:proofErr w:type="spellStart"/>
+      <w:r>
+        <w:rPr>
+          <w:lang w:val="en-US"/>
+        </w:rPr>
+        <w:t>ultra high</w:t>
+      </w:r>
+      <w:proofErr w:type="spellEnd"/>
+      <w:r>
+        <w:rPr>
+          <w:lang w:val="en-US"/>
+        </w:rPr>
+        <w:t xml:space="preserve"> reliability . Smart meters </w:t>
+      </w:r>
+      <w:proofErr w:type="spellStart"/>
+      <w:r>
+        <w:rPr>
+          <w:lang w:val="en-US"/>
+        </w:rPr>
+        <w:t>witch</w:t>
+      </w:r>
+      <w:proofErr w:type="spellEnd"/>
+      <w:r>
+        <w:rPr>
+          <w:lang w:val="en-US"/>
+        </w:rPr>
+        <w:t xml:space="preserve"> would require the ability to support a lot of users and support low signal strength because it would need to conserve it’s battery, (low receiver gain)</w:t>
+      </w:r>
+    </w:p>
+    <w:p>
+      <w:pPr>
+        <w:rPr>
+          <w:lang w:val="en-US"/>
+        </w:rPr>
+      </w:pPr>
+    </w:p>
+    <w:p>
+      <w:pPr>
+        <w:pStyle w:val="ListParagraph"/>
+        <w:numPr>
+          <w:ilvl w:val="0"/>
+          <w:numId w:val="1"/>
+        </w:numPr>
+        <w:rPr>
+          <w:lang w:val="en-US"/>
+        </w:rPr>
+      </w:pPr>
+      <w:r>
+        <w:rPr>
+          <w:lang w:val="en-US"/>
+        </w:rPr>
+        <w:t>Diversity is a method to protect against deep fades -&gt; we want to see if this is the case for  very high fades</w:t>
       </w:r>
       <w:bookmarkStart w:id="0" w:name="_GoBack"/>
       <w:bookmarkEnd w:id="0"/>
       <w:r>
-        <w:t>Just a test</w:t>
+        <w:rPr>
+          <w:lang w:val="en-US"/>
+        </w:rPr>
+        <w:t>.</w:t>
       </w:r>
     </w:p>
     <w:sectPr>
@@ -20,6 +161,127 @@
     </w:sectPr>
   </w:body>
 </w:document>
+</file>
+
+<file path=word/numbering.xml><?xml version="1.0" encoding="utf-8"?>
+<w:numbering xmlns:wpc="http://schemas.microsoft.com/office/word/2010/wordprocessingCanvas" xmlns:cx="http://schemas.microsoft.com/office/drawing/2014/chartex" xmlns:cx1="http://schemas.microsoft.com/office/drawing/2015/9/8/chartex" xmlns:cx2="http://schemas.microsoft.com/office/drawing/2015/10/21/chartex" xmlns:cx3="http://schemas.microsoft.com/office/drawing/2016/5/9/chartex" xmlns:cx4="http://schemas.microsoft.com/office/drawing/2016/5/10/chartex" xmlns:cx5="http://schemas.microsoft.com/office/drawing/2016/5/11/chartex" xmlns:mc="http://schemas.openxmlformats.org/markup-compatibility/2006" xmlns:o="urn:schemas-microsoft-com:office:office" xmlns:r="http://schemas.openxmlformats.org/officeDocument/2006/relationships" xmlns:m="http://schemas.openxmlformats.org/officeDocument/2006/math" xmlns:v="urn:schemas-microsoft-com:vml" xmlns:wp14="http://schemas.microsoft.com/office/word/2010/wordprocessingDrawing" xmlns:wp="http://schemas.openxmlformats.org/drawingml/2006/wordprocessingDrawing" xmlns:w10="urn:schemas-microsoft-com:office:word" xmlns:w="http://schemas.openxmlformats.org/wordprocessingml/2006/main" xmlns:w14="http://schemas.microsoft.com/office/word/2010/wordml" xmlns:w15="http://schemas.microsoft.com/office/word/2012/wordml" xmlns:w16se="http://schemas.microsoft.com/office/word/2015/wordml/symex" xmlns:wpg="http://schemas.microsoft.com/office/word/2010/wordprocessingGroup" xmlns:wpi="http://schemas.microsoft.com/office/word/2010/wordprocessingInk" xmlns:wne="http://schemas.microsoft.com/office/word/2006/wordml" xmlns:wps="http://schemas.microsoft.com/office/word/2010/wordprocessingShape" mc:Ignorable="w14 w15 w16se wp14">
+  <w:abstractNum w:abstractNumId="0" w15:restartNumberingAfterBreak="0">
+    <w:nsid w:val="3BE3233D"/>
+    <w:multiLevelType w:val="hybridMultilevel"/>
+    <w:tmpl w:val="41804816"/>
+    <w:lvl w:ilvl="0" w:tplc="04140001">
+      <w:start w:val="1"/>
+      <w:numFmt w:val="bullet"/>
+      <w:lvlText w:val=""/>
+      <w:lvlJc w:val="left"/>
+      <w:pPr>
+        <w:ind w:left="720" w:hanging="360"/>
+      </w:pPr>
+      <w:rPr>
+        <w:rFonts w:ascii="Symbol" w:hAnsi="Symbol" w:hint="default"/>
+      </w:rPr>
+    </w:lvl>
+    <w:lvl w:ilvl="1" w:tplc="04140003" w:tentative="1">
+      <w:start w:val="1"/>
+      <w:numFmt w:val="bullet"/>
+      <w:lvlText w:val="o"/>
+      <w:lvlJc w:val="left"/>
+      <w:pPr>
+        <w:ind w:left="1440" w:hanging="360"/>
+      </w:pPr>
+      <w:rPr>
+        <w:rFonts w:ascii="Courier New" w:hAnsi="Courier New" w:cs="Courier New" w:hint="default"/>
+      </w:rPr>
+    </w:lvl>
+    <w:lvl w:ilvl="2" w:tplc="04140005" w:tentative="1">
+      <w:start w:val="1"/>
+      <w:numFmt w:val="bullet"/>
+      <w:lvlText w:val=""/>
+      <w:lvlJc w:val="left"/>
+      <w:pPr>
+        <w:ind w:left="2160" w:hanging="360"/>
+      </w:pPr>
+      <w:rPr>
+        <w:rFonts w:ascii="Wingdings" w:hAnsi="Wingdings" w:hint="default"/>
+      </w:rPr>
+    </w:lvl>
+    <w:lvl w:ilvl="3" w:tplc="04140001" w:tentative="1">
+      <w:start w:val="1"/>
+      <w:numFmt w:val="bullet"/>
+      <w:lvlText w:val=""/>
+      <w:lvlJc w:val="left"/>
+      <w:pPr>
+        <w:ind w:left="2880" w:hanging="360"/>
+      </w:pPr>
+      <w:rPr>
+        <w:rFonts w:ascii="Symbol" w:hAnsi="Symbol" w:hint="default"/>
+      </w:rPr>
+    </w:lvl>
+    <w:lvl w:ilvl="4" w:tplc="04140003" w:tentative="1">
+      <w:start w:val="1"/>
+      <w:numFmt w:val="bullet"/>
+      <w:lvlText w:val="o"/>
+      <w:lvlJc w:val="left"/>
+      <w:pPr>
+        <w:ind w:left="3600" w:hanging="360"/>
+      </w:pPr>
+      <w:rPr>
+        <w:rFonts w:ascii="Courier New" w:hAnsi="Courier New" w:cs="Courier New" w:hint="default"/>
+      </w:rPr>
+    </w:lvl>
+    <w:lvl w:ilvl="5" w:tplc="04140005" w:tentative="1">
+      <w:start w:val="1"/>
+      <w:numFmt w:val="bullet"/>
+      <w:lvlText w:val=""/>
+      <w:lvlJc w:val="left"/>
+      <w:pPr>
+        <w:ind w:left="4320" w:hanging="360"/>
+      </w:pPr>
+      <w:rPr>
+        <w:rFonts w:ascii="Wingdings" w:hAnsi="Wingdings" w:hint="default"/>
+      </w:rPr>
+    </w:lvl>
+    <w:lvl w:ilvl="6" w:tplc="04140001" w:tentative="1">
+      <w:start w:val="1"/>
+      <w:numFmt w:val="bullet"/>
+      <w:lvlText w:val=""/>
+      <w:lvlJc w:val="left"/>
+      <w:pPr>
+        <w:ind w:left="5040" w:hanging="360"/>
+      </w:pPr>
+      <w:rPr>
+        <w:rFonts w:ascii="Symbol" w:hAnsi="Symbol" w:hint="default"/>
+      </w:rPr>
+    </w:lvl>
+    <w:lvl w:ilvl="7" w:tplc="04140003" w:tentative="1">
+      <w:start w:val="1"/>
+      <w:numFmt w:val="bullet"/>
+      <w:lvlText w:val="o"/>
+      <w:lvlJc w:val="left"/>
+      <w:pPr>
+        <w:ind w:left="5760" w:hanging="360"/>
+      </w:pPr>
+      <w:rPr>
+        <w:rFonts w:ascii="Courier New" w:hAnsi="Courier New" w:cs="Courier New" w:hint="default"/>
+      </w:rPr>
+    </w:lvl>
+    <w:lvl w:ilvl="8" w:tplc="04140005" w:tentative="1">
+      <w:start w:val="1"/>
+      <w:numFmt w:val="bullet"/>
+      <w:lvlText w:val=""/>
+      <w:lvlJc w:val="left"/>
+      <w:pPr>
+        <w:ind w:left="6480" w:hanging="360"/>
+      </w:pPr>
+      <w:rPr>
+        <w:rFonts w:ascii="Wingdings" w:hAnsi="Wingdings" w:hint="default"/>
+      </w:rPr>
+    </w:lvl>
+  </w:abstractNum>
+  <w:num w:numId="1">
+    <w:abstractNumId w:val="0"/>
+  </w:num>
+</w:numbering>
 </file>
 
 <file path=word/styles.xml><?xml version="1.0" encoding="utf-8"?>
@@ -446,6 +708,17 @@
     <w:semiHidden/>
     <w:unhideWhenUsed/>
   </w:style>
+  <w:style w:type="paragraph" w:styleId="ListParagraph">
+    <w:name w:val="List Paragraph"/>
+    <w:basedOn w:val="Normal"/>
+    <w:uiPriority w:val="34"/>
+    <w:qFormat/>
+    <w:rsid w:val="00175C0C"/>
+    <w:pPr>
+      <w:ind w:left="720"/>
+      <w:contextualSpacing/>
+    </w:pPr>
+  </w:style>
 </w:styles>
 </file>
 

</xml_diff>

<commit_message>
Added a part about Stochastic channel modeling
</commit_message>
<xml_diff>
--- a/hello.docx
+++ b/hello.docx
@@ -32,8 +32,8 @@
             <v:path o:extrusionok="f" gradientshapeok="t" o:connecttype="rect"/>
             <o:lock v:ext="edit" aspectratio="t"/>
           </v:shapetype>
-          <v:shape id="_x0000_i1025" type="#_x0000_t75" style="width:3in;height:61.5pt">
-            <v:imagedata r:id="rId5" o:title="iospan-fig3"/>
+          <v:shape id="_x0000_i1025" type="#_x0000_t75" style="width:3in;height:61.35pt">
+            <v:imagedata r:id="rId6" o:title="iospan-fig3"/>
           </v:shape>
         </w:pict>
       </w:r>
@@ -126,6 +126,51 @@
           <w:lang w:val="en-US"/>
         </w:rPr>
       </w:pPr>
+      <w:r>
+        <w:rPr>
+          <w:lang w:val="en-US"/>
+        </w:rPr>
+        <w:t>equipment</w:t>
+      </w:r>
+    </w:p>
+    <w:p>
+      <w:pPr>
+        <w:rPr>
+          <w:lang w:val="en-US"/>
+        </w:rPr>
+      </w:pPr>
+    </w:p>
+    <w:p>
+      <w:pPr>
+        <w:jc w:val="center"/>
+        <w:rPr>
+          <w:lang w:val="en-US"/>
+        </w:rPr>
+      </w:pPr>
+      <w:r>
+        <w:rPr>
+          <w:lang w:val="en-US"/>
+        </w:rPr>
+        <w:t>Diversity is a method to protect against deep fades -&gt; we want to see if this is the case for  very high fades.</w:t>
+      </w:r>
+      <w:r>
+        <w:rPr>
+          <w:lang w:val="en-US"/>
+        </w:rPr>
+        <w:t xml:space="preserve"> </w:t>
+      </w:r>
+      <w:r>
+        <w:rPr>
+          <w:lang w:val="en-US"/>
+        </w:rPr>
+        <w:t>Channel</w:t>
+      </w:r>
+      <w:r>
+        <w:rPr>
+          <w:lang w:val="en-US"/>
+        </w:rPr>
+        <w:t xml:space="preserve"> receiver</w:t>
+      </w:r>
     </w:p>
     <w:p>
       <w:pPr>
@@ -140,18 +185,2670 @@
       </w:pPr>
       <w:r>
         <w:rPr>
-          <w:lang w:val="en-US"/>
-        </w:rPr>
-        <w:t>Diversity is a method to protect against deep fades -&gt; we want to see if this is the case for  very high fades</w:t>
+          <w:noProof/>
+          <w:lang w:eastAsia="nb-NO"/>
+        </w:rPr>
+        <w:drawing>
+          <wp:anchor distT="0" distB="0" distL="114300" distR="114300" simplePos="0" relativeHeight="251671552" behindDoc="1" locked="0" layoutInCell="1" allowOverlap="1" wp14:anchorId="07B86FC4" wp14:editId="49A45D23">
+            <wp:simplePos x="0" y="0"/>
+            <wp:positionH relativeFrom="margin">
+              <wp:posOffset>2970011</wp:posOffset>
+            </wp:positionH>
+            <wp:positionV relativeFrom="paragraph">
+              <wp:posOffset>5737554</wp:posOffset>
+            </wp:positionV>
+            <wp:extent cx="1316355" cy="1360170"/>
+            <wp:effectExtent l="0" t="0" r="0" b="0"/>
+            <wp:wrapThrough wrapText="bothSides">
+              <wp:wrapPolygon edited="0">
+                <wp:start x="2501" y="0"/>
+                <wp:lineTo x="1250" y="1815"/>
+                <wp:lineTo x="0" y="4538"/>
+                <wp:lineTo x="0" y="10286"/>
+                <wp:lineTo x="2188" y="14521"/>
+                <wp:lineTo x="2188" y="14824"/>
+                <wp:lineTo x="9065" y="19361"/>
+                <wp:lineTo x="9378" y="21176"/>
+                <wp:lineTo x="12504" y="21176"/>
+                <wp:lineTo x="12816" y="19361"/>
+                <wp:lineTo x="19693" y="14521"/>
+                <wp:lineTo x="21256" y="11496"/>
+                <wp:lineTo x="21256" y="3025"/>
+                <wp:lineTo x="19381" y="0"/>
+                <wp:lineTo x="2501" y="0"/>
+              </wp:wrapPolygon>
+            </wp:wrapThrough>
+            <wp:docPr id="14" name="Picture 14" descr="Image result for antenna icon"/>
+            <wp:cNvGraphicFramePr>
+              <a:graphicFrameLocks xmlns:a="http://schemas.openxmlformats.org/drawingml/2006/main" noChangeAspect="1"/>
+            </wp:cNvGraphicFramePr>
+            <a:graphic xmlns:a="http://schemas.openxmlformats.org/drawingml/2006/main">
+              <a:graphicData uri="http://schemas.openxmlformats.org/drawingml/2006/picture">
+                <pic:pic xmlns:pic="http://schemas.openxmlformats.org/drawingml/2006/picture">
+                  <pic:nvPicPr>
+                    <pic:cNvPr id="0" name="Picture 2" descr="Image result for antenna icon"/>
+                    <pic:cNvPicPr>
+                      <a:picLocks noChangeAspect="1" noChangeArrowheads="1"/>
+                    </pic:cNvPicPr>
+                  </pic:nvPicPr>
+                  <pic:blipFill>
+                    <a:blip r:embed="rId7" cstate="print">
+                      <a:extLst>
+                        <a:ext uri="{28A0092B-C50C-407E-A947-70E740481C1C}">
+                          <a14:useLocalDpi xmlns:a14="http://schemas.microsoft.com/office/drawing/2010/main" val="0"/>
+                        </a:ext>
+                      </a:extLst>
+                    </a:blip>
+                    <a:srcRect/>
+                    <a:stretch>
+                      <a:fillRect/>
+                    </a:stretch>
+                  </pic:blipFill>
+                  <pic:spPr bwMode="auto">
+                    <a:xfrm flipH="1">
+                      <a:off x="0" y="0"/>
+                      <a:ext cx="1316355" cy="1360170"/>
+                    </a:xfrm>
+                    <a:prstGeom prst="rect">
+                      <a:avLst/>
+                    </a:prstGeom>
+                    <a:noFill/>
+                    <a:ln>
+                      <a:noFill/>
+                    </a:ln>
+                  </pic:spPr>
+                </pic:pic>
+              </a:graphicData>
+            </a:graphic>
+            <wp14:sizeRelH relativeFrom="margin">
+              <wp14:pctWidth>0</wp14:pctWidth>
+            </wp14:sizeRelH>
+            <wp14:sizeRelV relativeFrom="margin">
+              <wp14:pctHeight>0</wp14:pctHeight>
+            </wp14:sizeRelV>
+          </wp:anchor>
+        </w:drawing>
       </w:r>
+      <w:r>
+        <w:rPr>
+          <w:noProof/>
+          <w:lang w:eastAsia="nb-NO"/>
+        </w:rPr>
+        <mc:AlternateContent>
+          <mc:Choice Requires="wps">
+            <w:drawing>
+              <wp:anchor distT="0" distB="0" distL="114300" distR="114300" simplePos="0" relativeHeight="251669504" behindDoc="0" locked="0" layoutInCell="1" allowOverlap="1" wp14:anchorId="692C94DC" wp14:editId="6E579AB4">
+                <wp:simplePos x="0" y="0"/>
+                <wp:positionH relativeFrom="margin">
+                  <wp:posOffset>3451225</wp:posOffset>
+                </wp:positionH>
+                <wp:positionV relativeFrom="paragraph">
+                  <wp:posOffset>1159789</wp:posOffset>
+                </wp:positionV>
+                <wp:extent cx="1660550" cy="738836"/>
+                <wp:effectExtent l="0" t="0" r="24130" b="23495"/>
+                <wp:wrapNone/>
+                <wp:docPr id="5" name="Text Box 5"/>
+                <wp:cNvGraphicFramePr/>
+                <a:graphic xmlns:a="http://schemas.openxmlformats.org/drawingml/2006/main">
+                  <a:graphicData uri="http://schemas.microsoft.com/office/word/2010/wordprocessingShape">
+                    <wps:wsp>
+                      <wps:cNvSpPr txBox="1"/>
+                      <wps:spPr>
+                        <a:xfrm>
+                          <a:off x="0" y="0"/>
+                          <a:ext cx="1660550" cy="738836"/>
+                        </a:xfrm>
+                        <a:prstGeom prst="rect">
+                          <a:avLst/>
+                        </a:prstGeom>
+                        <a:solidFill>
+                          <a:schemeClr val="lt1"/>
+                        </a:solidFill>
+                        <a:ln w="6350">
+                          <a:solidFill>
+                            <a:schemeClr val="bg1"/>
+                          </a:solidFill>
+                        </a:ln>
+                      </wps:spPr>
+                      <wps:txbx>
+                        <w:txbxContent>
+                          <w:p>
+                            <w:pPr>
+                              <w:jc w:val="center"/>
+                              <w:rPr>
+                                <w:rFonts w:asciiTheme="majorHAnsi" w:hAnsiTheme="majorHAnsi" w:cstheme="majorHAnsi"/>
+                                <w:b/>
+                                <w:sz w:val="32"/>
+                                <w:szCs w:val="32"/>
+                              </w:rPr>
+                            </w:pPr>
+                            <w:r>
+                              <w:rPr>
+                                <w:rFonts w:asciiTheme="majorHAnsi" w:hAnsiTheme="majorHAnsi" w:cstheme="majorHAnsi"/>
+                                <w:b/>
+                                <w:sz w:val="32"/>
+                                <w:szCs w:val="32"/>
+                              </w:rPr>
+                              <w:t>Equipment and setup</w:t>
+                            </w:r>
+                          </w:p>
+                          <w:p>
+                            <w:pPr>
+                              <w:rPr>
+                                <w:sz w:val="40"/>
+                              </w:rPr>
+                            </w:pPr>
+                          </w:p>
+                        </w:txbxContent>
+                      </wps:txbx>
+                      <wps:bodyPr rot="0" spcFirstLastPara="0" vertOverflow="overflow" horzOverflow="overflow" vert="horz" wrap="square" lIns="91440" tIns="45720" rIns="91440" bIns="45720" numCol="1" spcCol="0" rtlCol="0" fromWordArt="0" anchor="t" anchorCtr="0" forceAA="0" compatLnSpc="1">
+                        <a:prstTxWarp prst="textNoShape">
+                          <a:avLst/>
+                        </a:prstTxWarp>
+                        <a:noAutofit/>
+                      </wps:bodyPr>
+                    </wps:wsp>
+                  </a:graphicData>
+                </a:graphic>
+                <wp14:sizeRelH relativeFrom="margin">
+                  <wp14:pctWidth>0</wp14:pctWidth>
+                </wp14:sizeRelH>
+                <wp14:sizeRelV relativeFrom="margin">
+                  <wp14:pctHeight>0</wp14:pctHeight>
+                </wp14:sizeRelV>
+              </wp:anchor>
+            </w:drawing>
+          </mc:Choice>
+          <mc:Fallback>
+            <w:pict>
+              <v:shapetype w14:anchorId="692C94DC" id="_x0000_t202" coordsize="21600,21600" o:spt="202" path="m,l,21600r21600,l21600,xe">
+                <v:stroke joinstyle="miter"/>
+                <v:path gradientshapeok="t" o:connecttype="rect"/>
+              </v:shapetype>
+              <v:shape id="Text Box 5" o:spid="_x0000_s1026" type="#_x0000_t202" style="position:absolute;left:0;text-align:left;margin-left:271.75pt;margin-top:91.3pt;width:130.75pt;height:58.2pt;z-index:251669504;visibility:visible;mso-wrap-style:square;mso-width-percent:0;mso-height-percent:0;mso-wrap-distance-left:9pt;mso-wrap-distance-top:0;mso-wrap-distance-right:9pt;mso-wrap-distance-bottom:0;mso-position-horizontal:absolute;mso-position-horizontal-relative:margin;mso-position-vertical:absolute;mso-position-vertical-relative:text;mso-width-percent:0;mso-height-percent:0;mso-width-relative:margin;mso-height-relative:margin;v-text-anchor:top" o:gfxdata="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" fillcolor="white [3201]" strokecolor="white [3212]" strokeweight=".5pt">
+                <v:textbox>
+                  <w:txbxContent>
+                    <w:p>
+                      <w:pPr>
+                        <w:jc w:val="center"/>
+                        <w:rPr>
+                          <w:rFonts w:asciiTheme="majorHAnsi" w:hAnsiTheme="majorHAnsi" w:cstheme="majorHAnsi"/>
+                          <w:b/>
+                          <w:sz w:val="32"/>
+                          <w:szCs w:val="32"/>
+                        </w:rPr>
+                      </w:pPr>
+                      <w:r>
+                        <w:rPr>
+                          <w:rFonts w:asciiTheme="majorHAnsi" w:hAnsiTheme="majorHAnsi" w:cstheme="majorHAnsi"/>
+                          <w:b/>
+                          <w:sz w:val="32"/>
+                          <w:szCs w:val="32"/>
+                        </w:rPr>
+                        <w:t>Equipment and setup</w:t>
+                      </w:r>
+                    </w:p>
+                    <w:p>
+                      <w:pPr>
+                        <w:rPr>
+                          <w:sz w:val="40"/>
+                        </w:rPr>
+                      </w:pPr>
+                    </w:p>
+                  </w:txbxContent>
+                </v:textbox>
+                <w10:wrap anchorx="margin"/>
+              </v:shape>
+            </w:pict>
+          </mc:Fallback>
+        </mc:AlternateContent>
+      </w:r>
+      <w:r>
+        <w:rPr>
+          <w:noProof/>
+          <w:lang w:eastAsia="nb-NO"/>
+        </w:rPr>
+        <mc:AlternateContent>
+          <mc:Choice Requires="wps">
+            <w:drawing>
+              <wp:anchor distT="0" distB="0" distL="114300" distR="114300" simplePos="0" relativeHeight="251668480" behindDoc="0" locked="0" layoutInCell="1" allowOverlap="1" wp14:anchorId="6965A652" wp14:editId="7BAA7CA4">
+                <wp:simplePos x="0" y="0"/>
+                <wp:positionH relativeFrom="margin">
+                  <wp:align>right</wp:align>
+                </wp:positionH>
+                <wp:positionV relativeFrom="paragraph">
+                  <wp:posOffset>877976</wp:posOffset>
+                </wp:positionV>
+                <wp:extent cx="2801722" cy="1448410"/>
+                <wp:effectExtent l="19050" t="0" r="36830" b="38100"/>
+                <wp:wrapNone/>
+                <wp:docPr id="8" name="Cloud 8"/>
+                <wp:cNvGraphicFramePr/>
+                <a:graphic xmlns:a="http://schemas.openxmlformats.org/drawingml/2006/main">
+                  <a:graphicData uri="http://schemas.microsoft.com/office/word/2010/wordprocessingShape">
+                    <wps:wsp>
+                      <wps:cNvSpPr/>
+                      <wps:spPr>
+                        <a:xfrm>
+                          <a:off x="0" y="0"/>
+                          <a:ext cx="2801722" cy="1448410"/>
+                        </a:xfrm>
+                        <a:prstGeom prst="cloud">
+                          <a:avLst/>
+                        </a:prstGeom>
+                        <a:solidFill>
+                          <a:schemeClr val="bg1"/>
+                        </a:solidFill>
+                      </wps:spPr>
+                      <wps:style>
+                        <a:lnRef idx="2">
+                          <a:schemeClr val="accent1">
+                            <a:shade val="50000"/>
+                          </a:schemeClr>
+                        </a:lnRef>
+                        <a:fillRef idx="1">
+                          <a:schemeClr val="accent1"/>
+                        </a:fillRef>
+                        <a:effectRef idx="0">
+                          <a:schemeClr val="accent1"/>
+                        </a:effectRef>
+                        <a:fontRef idx="minor">
+                          <a:schemeClr val="lt1"/>
+                        </a:fontRef>
+                      </wps:style>
+                      <wps:bodyPr rot="0" spcFirstLastPara="0" vertOverflow="overflow" horzOverflow="overflow" vert="horz" wrap="square" lIns="91440" tIns="45720" rIns="91440" bIns="45720" numCol="1" spcCol="0" rtlCol="0" fromWordArt="0" anchor="ctr" anchorCtr="0" forceAA="0" compatLnSpc="1">
+                        <a:prstTxWarp prst="textNoShape">
+                          <a:avLst/>
+                        </a:prstTxWarp>
+                        <a:noAutofit/>
+                      </wps:bodyPr>
+                    </wps:wsp>
+                  </a:graphicData>
+                </a:graphic>
+              </wp:anchor>
+            </w:drawing>
+          </mc:Choice>
+          <mc:Fallback>
+            <w:pict>
+              <v:shape w14:anchorId="29E349F0" id="Cloud 8" o:spid="_x0000_s1026" style="position:absolute;margin-left:169.4pt;margin-top:69.15pt;width:220.6pt;height:114.05pt;z-index:251668480;visibility:visible;mso-wrap-style:square;mso-wrap-distance-left:9pt;mso-wrap-distance-top:0;mso-wrap-distance-right:9pt;mso-wrap-distance-bottom:0;mso-position-horizontal:right;mso-position-horizontal-relative:margin;mso-position-vertical:absolute;mso-position-vertical-relative:text;v-text-anchor:middle" coordsize="43200,43200" o:gfxdata="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" path="m3900,14370c3629,11657,4261,8921,5623,6907,7775,3726,11264,3017,14005,5202,15678,909,19914,22,22456,3432,23097,1683,24328,474,25749,200v1564,-302,3126,570,4084,2281c31215,267,33501,-460,35463,690v1495,876,2567,2710,2855,4886c40046,6218,41422,7998,41982,10318v407,1684,349,3513,-164,5142c43079,17694,43520,20590,43016,23322v-670,3632,-2888,6352,-5612,6882c37391,32471,36658,34621,35395,36101v-1919,2249,-4691,2538,-6840,714c27860,39948,25999,42343,23667,43106v-2748,899,-5616,-633,-7187,-3840c12772,42310,7956,40599,5804,35472,3690,35809,1705,34024,1110,31250,679,29243,1060,27077,2113,25551,619,24354,-213,22057,-5,19704,239,16949,1845,14791,3863,14507v12,-46,25,-91,37,-137xem4693,26177nfc3809,26271,2925,25993,2160,25380t4768,9519nfc6573,35092,6200,35220,5820,35280t10658,3810nfc16211,38544,15987,37961,15810,37350m28827,34751nfc28788,35398,28698,36038,28560,36660m34129,22954nfc36133,24282,37398,27058,37380,30090m41798,15354nfc41473,16386,40978,17302,40350,18030m38324,5426nfc38379,5843,38405,6266,38400,6690m29078,3952nfc29267,3369,29516,2826,29820,2340m22141,4720nfc22218,4238,22339,3771,22500,3330m14000,5192nfc14472,5568,14908,6021,15300,6540m4127,15789nfc4024,15325,3948,14851,3900,14370e" fillcolor="white [3212]" strokecolor="#1f3763 [1604]" strokeweight="1pt">
+                <v:stroke joinstyle="miter"/>
+                <v:path arrowok="t" o:connecttype="custom" o:connectlocs="304363,877663;140086,850941;449313,1170094;377454,1182868;1068675,1310610;1025352,1252271;1869566,1165132;1852250,1229137;2213425,769602;2424268,1008858;2710796,514789;2616886,604510;2485491,181923;2490420,224302;1885844,132503;1933966,78456;1435947,158252;1459230,111648;907965,174077;992277,219273;267655,529374;252933,481797" o:connectangles="0,0,0,0,0,0,0,0,0,0,0,0,0,0,0,0,0,0,0,0,0,0"/>
+                <w10:wrap anchorx="margin"/>
+              </v:shape>
+            </w:pict>
+          </mc:Fallback>
+        </mc:AlternateContent>
+      </w:r>
+      <w:r>
+        <w:rPr>
+          <w:noProof/>
+          <w:lang w:eastAsia="nb-NO"/>
+        </w:rPr>
+        <w:drawing>
+          <wp:anchor distT="0" distB="0" distL="114300" distR="114300" simplePos="0" relativeHeight="251666432" behindDoc="1" locked="0" layoutInCell="1" allowOverlap="1">
+            <wp:simplePos x="0" y="0"/>
+            <wp:positionH relativeFrom="margin">
+              <wp:posOffset>1864919</wp:posOffset>
+            </wp:positionH>
+            <wp:positionV relativeFrom="paragraph">
+              <wp:posOffset>967384</wp:posOffset>
+            </wp:positionV>
+            <wp:extent cx="1316355" cy="1360170"/>
+            <wp:effectExtent l="0" t="0" r="0" b="0"/>
+            <wp:wrapSquare wrapText="bothSides"/>
+            <wp:docPr id="7" name="Picture 7" descr="Image result for antenna icon"/>
+            <wp:cNvGraphicFramePr>
+              <a:graphicFrameLocks xmlns:a="http://schemas.openxmlformats.org/drawingml/2006/main" noChangeAspect="1"/>
+            </wp:cNvGraphicFramePr>
+            <a:graphic xmlns:a="http://schemas.openxmlformats.org/drawingml/2006/main">
+              <a:graphicData uri="http://schemas.openxmlformats.org/drawingml/2006/picture">
+                <pic:pic xmlns:pic="http://schemas.openxmlformats.org/drawingml/2006/picture">
+                  <pic:nvPicPr>
+                    <pic:cNvPr id="0" name="Picture 2" descr="Image result for antenna icon"/>
+                    <pic:cNvPicPr>
+                      <a:picLocks noChangeAspect="1" noChangeArrowheads="1"/>
+                    </pic:cNvPicPr>
+                  </pic:nvPicPr>
+                  <pic:blipFill>
+                    <a:blip r:embed="rId7" cstate="print">
+                      <a:extLst>
+                        <a:ext uri="{28A0092B-C50C-407E-A947-70E740481C1C}">
+                          <a14:useLocalDpi xmlns:a14="http://schemas.microsoft.com/office/drawing/2010/main" val="0"/>
+                        </a:ext>
+                      </a:extLst>
+                    </a:blip>
+                    <a:srcRect/>
+                    <a:stretch>
+                      <a:fillRect/>
+                    </a:stretch>
+                  </pic:blipFill>
+                  <pic:spPr bwMode="auto">
+                    <a:xfrm flipH="1">
+                      <a:off x="0" y="0"/>
+                      <a:ext cx="1316355" cy="1360170"/>
+                    </a:xfrm>
+                    <a:prstGeom prst="rect">
+                      <a:avLst/>
+                    </a:prstGeom>
+                    <a:noFill/>
+                    <a:ln>
+                      <a:noFill/>
+                    </a:ln>
+                  </pic:spPr>
+                </pic:pic>
+              </a:graphicData>
+            </a:graphic>
+            <wp14:sizeRelH relativeFrom="margin">
+              <wp14:pctWidth>0</wp14:pctWidth>
+            </wp14:sizeRelH>
+            <wp14:sizeRelV relativeFrom="margin">
+              <wp14:pctHeight>0</wp14:pctHeight>
+            </wp14:sizeRelV>
+          </wp:anchor>
+        </w:drawing>
+      </w:r>
+      <w:r>
+        <w:rPr>
+          <w:noProof/>
+          <w:lang w:eastAsia="nb-NO"/>
+        </w:rPr>
+        <mc:AlternateContent>
+          <mc:Choice Requires="wps">
+            <w:drawing>
+              <wp:anchor distT="0" distB="0" distL="114300" distR="114300" simplePos="0" relativeHeight="251665408" behindDoc="0" locked="0" layoutInCell="1" allowOverlap="1">
+                <wp:simplePos x="0" y="0"/>
+                <wp:positionH relativeFrom="column">
+                  <wp:posOffset>-314249</wp:posOffset>
+                </wp:positionH>
+                <wp:positionV relativeFrom="paragraph">
+                  <wp:posOffset>1172210</wp:posOffset>
+                </wp:positionV>
+                <wp:extent cx="2113737" cy="746151"/>
+                <wp:effectExtent l="0" t="0" r="20320" b="15875"/>
+                <wp:wrapNone/>
+                <wp:docPr id="3" name="Text Box 3"/>
+                <wp:cNvGraphicFramePr/>
+                <a:graphic xmlns:a="http://schemas.openxmlformats.org/drawingml/2006/main">
+                  <a:graphicData uri="http://schemas.microsoft.com/office/word/2010/wordprocessingShape">
+                    <wps:wsp>
+                      <wps:cNvSpPr txBox="1"/>
+                      <wps:spPr>
+                        <a:xfrm>
+                          <a:off x="0" y="0"/>
+                          <a:ext cx="2113737" cy="746151"/>
+                        </a:xfrm>
+                        <a:prstGeom prst="rect">
+                          <a:avLst/>
+                        </a:prstGeom>
+                        <a:solidFill>
+                          <a:schemeClr val="lt1"/>
+                        </a:solidFill>
+                        <a:ln w="6350">
+                          <a:solidFill>
+                            <a:schemeClr val="bg1"/>
+                          </a:solidFill>
+                        </a:ln>
+                      </wps:spPr>
+                      <wps:txbx>
+                        <w:txbxContent>
+                          <w:p>
+                            <w:pPr>
+                              <w:spacing w:line="259" w:lineRule="auto"/>
+                              <w:jc w:val="center"/>
+                              <w:rPr>
+                                <w:rFonts w:asciiTheme="majorHAnsi" w:hAnsiTheme="majorHAnsi" w:cstheme="majorHAnsi"/>
+                                <w:b/>
+                                <w:sz w:val="32"/>
+                                <w:szCs w:val="32"/>
+                              </w:rPr>
+                            </w:pPr>
+                            <w:r>
+                              <w:rPr>
+                                <w:rFonts w:asciiTheme="majorHAnsi" w:hAnsiTheme="majorHAnsi" w:cstheme="majorHAnsi"/>
+                                <w:b/>
+                                <w:sz w:val="32"/>
+                                <w:szCs w:val="32"/>
+                              </w:rPr>
+                              <w:t>Wireless</w:t>
+                            </w:r>
+                            <w:r>
+                              <w:rPr>
+                                <w:rFonts w:asciiTheme="majorHAnsi" w:hAnsiTheme="majorHAnsi" w:cstheme="majorHAnsi"/>
+                                <w:b/>
+                                <w:sz w:val="32"/>
+                                <w:szCs w:val="32"/>
+                              </w:rPr>
+                              <w:t xml:space="preserve"> c</w:t>
+                            </w:r>
+                            <w:r>
+                              <w:rPr>
+                                <w:rFonts w:asciiTheme="majorHAnsi" w:hAnsiTheme="majorHAnsi" w:cstheme="majorHAnsi"/>
+                                <w:b/>
+                                <w:sz w:val="32"/>
+                                <w:szCs w:val="32"/>
+                              </w:rPr>
+                              <w:t>hannel</w:t>
+                            </w:r>
+                            <w:r>
+                              <w:rPr>
+                                <w:rFonts w:asciiTheme="majorHAnsi" w:hAnsiTheme="majorHAnsi" w:cstheme="majorHAnsi"/>
+                                <w:b/>
+                                <w:sz w:val="32"/>
+                                <w:szCs w:val="32"/>
+                              </w:rPr>
+                              <w:t xml:space="preserve"> and practical limitaions</w:t>
+                            </w:r>
+                          </w:p>
+                        </w:txbxContent>
+                      </wps:txbx>
+                      <wps:bodyPr rot="0" spcFirstLastPara="0" vertOverflow="overflow" horzOverflow="overflow" vert="horz" wrap="square" lIns="91440" tIns="45720" rIns="91440" bIns="45720" numCol="1" spcCol="0" rtlCol="0" fromWordArt="0" anchor="t" anchorCtr="0" forceAA="0" compatLnSpc="1">
+                        <a:prstTxWarp prst="textNoShape">
+                          <a:avLst/>
+                        </a:prstTxWarp>
+                        <a:noAutofit/>
+                      </wps:bodyPr>
+                    </wps:wsp>
+                  </a:graphicData>
+                </a:graphic>
+                <wp14:sizeRelH relativeFrom="margin">
+                  <wp14:pctWidth>0</wp14:pctWidth>
+                </wp14:sizeRelH>
+                <wp14:sizeRelV relativeFrom="margin">
+                  <wp14:pctHeight>0</wp14:pctHeight>
+                </wp14:sizeRelV>
+              </wp:anchor>
+            </w:drawing>
+          </mc:Choice>
+          <mc:Fallback>
+            <w:pict>
+              <v:shape id="Text Box 3" o:spid="_x0000_s1027" type="#_x0000_t202" style="position:absolute;left:0;text-align:left;margin-left:-24.75pt;margin-top:92.3pt;width:166.45pt;height:58.75pt;z-index:251665408;visibility:visible;mso-wrap-style:square;mso-width-percent:0;mso-height-percent:0;mso-wrap-distance-left:9pt;mso-wrap-distance-top:0;mso-wrap-distance-right:9pt;mso-wrap-distance-bottom:0;mso-position-horizontal:absolute;mso-position-horizontal-relative:text;mso-position-vertical:absolute;mso-position-vertical-relative:text;mso-width-percent:0;mso-height-percent:0;mso-width-relative:margin;mso-height-relative:margin;v-text-anchor:top" o:gfxdata="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" fillcolor="white [3201]" strokecolor="white [3212]" strokeweight=".5pt">
+                <v:textbox>
+                  <w:txbxContent>
+                    <w:p>
+                      <w:pPr>
+                        <w:spacing w:line="259" w:lineRule="auto"/>
+                        <w:jc w:val="center"/>
+                        <w:rPr>
+                          <w:rFonts w:asciiTheme="majorHAnsi" w:hAnsiTheme="majorHAnsi" w:cstheme="majorHAnsi"/>
+                          <w:b/>
+                          <w:sz w:val="32"/>
+                          <w:szCs w:val="32"/>
+                        </w:rPr>
+                      </w:pPr>
+                      <w:r>
+                        <w:rPr>
+                          <w:rFonts w:asciiTheme="majorHAnsi" w:hAnsiTheme="majorHAnsi" w:cstheme="majorHAnsi"/>
+                          <w:b/>
+                          <w:sz w:val="32"/>
+                          <w:szCs w:val="32"/>
+                        </w:rPr>
+                        <w:t>Wireless</w:t>
+                      </w:r>
+                      <w:r>
+                        <w:rPr>
+                          <w:rFonts w:asciiTheme="majorHAnsi" w:hAnsiTheme="majorHAnsi" w:cstheme="majorHAnsi"/>
+                          <w:b/>
+                          <w:sz w:val="32"/>
+                          <w:szCs w:val="32"/>
+                        </w:rPr>
+                        <w:t xml:space="preserve"> c</w:t>
+                      </w:r>
+                      <w:r>
+                        <w:rPr>
+                          <w:rFonts w:asciiTheme="majorHAnsi" w:hAnsiTheme="majorHAnsi" w:cstheme="majorHAnsi"/>
+                          <w:b/>
+                          <w:sz w:val="32"/>
+                          <w:szCs w:val="32"/>
+                        </w:rPr>
+                        <w:t>hannel</w:t>
+                      </w:r>
+                      <w:r>
+                        <w:rPr>
+                          <w:rFonts w:asciiTheme="majorHAnsi" w:hAnsiTheme="majorHAnsi" w:cstheme="majorHAnsi"/>
+                          <w:b/>
+                          <w:sz w:val="32"/>
+                          <w:szCs w:val="32"/>
+                        </w:rPr>
+                        <w:t xml:space="preserve"> and practical limitaions</w:t>
+                      </w:r>
+                    </w:p>
+                  </w:txbxContent>
+                </v:textbox>
+              </v:shape>
+            </w:pict>
+          </mc:Fallback>
+        </mc:AlternateContent>
+      </w:r>
+      <w:r>
+        <w:rPr>
+          <w:noProof/>
+          <w:lang w:eastAsia="nb-NO"/>
+        </w:rPr>
+        <mc:AlternateContent>
+          <mc:Choice Requires="wps">
+            <w:drawing>
+              <wp:anchor distT="0" distB="0" distL="114300" distR="114300" simplePos="0" relativeHeight="251660287" behindDoc="0" locked="0" layoutInCell="1" allowOverlap="1">
+                <wp:simplePos x="0" y="0"/>
+                <wp:positionH relativeFrom="column">
+                  <wp:posOffset>-628650</wp:posOffset>
+                </wp:positionH>
+                <wp:positionV relativeFrom="paragraph">
+                  <wp:posOffset>879017</wp:posOffset>
+                </wp:positionV>
+                <wp:extent cx="2801722" cy="1448410"/>
+                <wp:effectExtent l="19050" t="0" r="36830" b="38100"/>
+                <wp:wrapNone/>
+                <wp:docPr id="6" name="Cloud 6"/>
+                <wp:cNvGraphicFramePr/>
+                <a:graphic xmlns:a="http://schemas.openxmlformats.org/drawingml/2006/main">
+                  <a:graphicData uri="http://schemas.microsoft.com/office/word/2010/wordprocessingShape">
+                    <wps:wsp>
+                      <wps:cNvSpPr/>
+                      <wps:spPr>
+                        <a:xfrm>
+                          <a:off x="0" y="0"/>
+                          <a:ext cx="2801722" cy="1448410"/>
+                        </a:xfrm>
+                        <a:prstGeom prst="cloud">
+                          <a:avLst/>
+                        </a:prstGeom>
+                        <a:solidFill>
+                          <a:schemeClr val="bg1"/>
+                        </a:solidFill>
+                      </wps:spPr>
+                      <wps:style>
+                        <a:lnRef idx="2">
+                          <a:schemeClr val="accent1">
+                            <a:shade val="50000"/>
+                          </a:schemeClr>
+                        </a:lnRef>
+                        <a:fillRef idx="1">
+                          <a:schemeClr val="accent1"/>
+                        </a:fillRef>
+                        <a:effectRef idx="0">
+                          <a:schemeClr val="accent1"/>
+                        </a:effectRef>
+                        <a:fontRef idx="minor">
+                          <a:schemeClr val="lt1"/>
+                        </a:fontRef>
+                      </wps:style>
+                      <wps:bodyPr rot="0" spcFirstLastPara="0" vertOverflow="overflow" horzOverflow="overflow" vert="horz" wrap="square" lIns="91440" tIns="45720" rIns="91440" bIns="45720" numCol="1" spcCol="0" rtlCol="0" fromWordArt="0" anchor="ctr" anchorCtr="0" forceAA="0" compatLnSpc="1">
+                        <a:prstTxWarp prst="textNoShape">
+                          <a:avLst/>
+                        </a:prstTxWarp>
+                        <a:noAutofit/>
+                      </wps:bodyPr>
+                    </wps:wsp>
+                  </a:graphicData>
+                </a:graphic>
+              </wp:anchor>
+            </w:drawing>
+          </mc:Choice>
+          <mc:Fallback>
+            <w:pict>
+              <v:shape w14:anchorId="59F892B7" id="Cloud 6" o:spid="_x0000_s1026" style="position:absolute;margin-left:-49.5pt;margin-top:69.2pt;width:220.6pt;height:114.05pt;z-index:251660287;visibility:visible;mso-wrap-style:square;mso-wrap-distance-left:9pt;mso-wrap-distance-top:0;mso-wrap-distance-right:9pt;mso-wrap-distance-bottom:0;mso-position-horizontal:absolute;mso-position-horizontal-relative:text;mso-position-vertical:absolute;mso-position-vertical-relative:text;v-text-anchor:middle" coordsize="43200,43200" o:gfxdata="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" path="m3900,14370c3629,11657,4261,8921,5623,6907,7775,3726,11264,3017,14005,5202,15678,909,19914,22,22456,3432,23097,1683,24328,474,25749,200v1564,-302,3126,570,4084,2281c31215,267,33501,-460,35463,690v1495,876,2567,2710,2855,4886c40046,6218,41422,7998,41982,10318v407,1684,349,3513,-164,5142c43079,17694,43520,20590,43016,23322v-670,3632,-2888,6352,-5612,6882c37391,32471,36658,34621,35395,36101v-1919,2249,-4691,2538,-6840,714c27860,39948,25999,42343,23667,43106v-2748,899,-5616,-633,-7187,-3840c12772,42310,7956,40599,5804,35472,3690,35809,1705,34024,1110,31250,679,29243,1060,27077,2113,25551,619,24354,-213,22057,-5,19704,239,16949,1845,14791,3863,14507v12,-46,25,-91,37,-137xem4693,26177nfc3809,26271,2925,25993,2160,25380t4768,9519nfc6573,35092,6200,35220,5820,35280t10658,3810nfc16211,38544,15987,37961,15810,37350m28827,34751nfc28788,35398,28698,36038,28560,36660m34129,22954nfc36133,24282,37398,27058,37380,30090m41798,15354nfc41473,16386,40978,17302,40350,18030m38324,5426nfc38379,5843,38405,6266,38400,6690m29078,3952nfc29267,3369,29516,2826,29820,2340m22141,4720nfc22218,4238,22339,3771,22500,3330m14000,5192nfc14472,5568,14908,6021,15300,6540m4127,15789nfc4024,15325,3948,14851,3900,14370e" fillcolor="white [3212]" strokecolor="#1f3763 [1604]" strokeweight="1pt">
+                <v:stroke joinstyle="miter"/>
+                <v:path arrowok="t" o:connecttype="custom" o:connectlocs="304363,877663;140086,850941;449313,1170094;377454,1182868;1068675,1310610;1025352,1252271;1869566,1165132;1852250,1229137;2213425,769602;2424268,1008858;2710796,514789;2616886,604510;2485491,181923;2490420,224302;1885844,132503;1933966,78456;1435947,158252;1459230,111648;907965,174077;992277,219273;267655,529374;252933,481797" o:connectangles="0,0,0,0,0,0,0,0,0,0,0,0,0,0,0,0,0,0,0,0,0,0"/>
+              </v:shape>
+            </w:pict>
+          </mc:Fallback>
+        </mc:AlternateContent>
+      </w:r>
+      <w:r>
+        <w:rPr>
+          <w:lang w:val="en-US"/>
+        </w:rPr>
+        <w:t xml:space="preserve"> </w:t>
+      </w:r>
+      <w:r>
+        <w:rPr>
+          <w:noProof/>
+          <w:lang w:eastAsia="nb-NO"/>
+        </w:rPr>
+        <w:drawing>
+          <wp:anchor distT="0" distB="0" distL="114300" distR="114300" simplePos="0" relativeHeight="251679744" behindDoc="1" locked="0" layoutInCell="1" allowOverlap="1" wp14:anchorId="1F45EEC2" wp14:editId="58E54FE2">
+            <wp:simplePos x="0" y="0"/>
+            <wp:positionH relativeFrom="margin">
+              <wp:posOffset>2970011</wp:posOffset>
+            </wp:positionH>
+            <wp:positionV relativeFrom="paragraph">
+              <wp:posOffset>5737554</wp:posOffset>
+            </wp:positionV>
+            <wp:extent cx="1316355" cy="1360170"/>
+            <wp:effectExtent l="0" t="0" r="0" b="0"/>
+            <wp:wrapThrough wrapText="bothSides">
+              <wp:wrapPolygon edited="0">
+                <wp:start x="2501" y="0"/>
+                <wp:lineTo x="1250" y="1815"/>
+                <wp:lineTo x="0" y="4538"/>
+                <wp:lineTo x="0" y="10286"/>
+                <wp:lineTo x="2188" y="14521"/>
+                <wp:lineTo x="2188" y="14824"/>
+                <wp:lineTo x="9065" y="19361"/>
+                <wp:lineTo x="9378" y="21176"/>
+                <wp:lineTo x="12504" y="21176"/>
+                <wp:lineTo x="12816" y="19361"/>
+                <wp:lineTo x="19693" y="14521"/>
+                <wp:lineTo x="21256" y="11496"/>
+                <wp:lineTo x="21256" y="3025"/>
+                <wp:lineTo x="19381" y="0"/>
+                <wp:lineTo x="2501" y="0"/>
+              </wp:wrapPolygon>
+            </wp:wrapThrough>
+            <wp:docPr id="23" name="Picture 23" descr="Image result for antenna icon"/>
+            <wp:cNvGraphicFramePr>
+              <a:graphicFrameLocks xmlns:a="http://schemas.openxmlformats.org/drawingml/2006/main" noChangeAspect="1"/>
+            </wp:cNvGraphicFramePr>
+            <a:graphic xmlns:a="http://schemas.openxmlformats.org/drawingml/2006/main">
+              <a:graphicData uri="http://schemas.openxmlformats.org/drawingml/2006/picture">
+                <pic:pic xmlns:pic="http://schemas.openxmlformats.org/drawingml/2006/picture">
+                  <pic:nvPicPr>
+                    <pic:cNvPr id="0" name="Picture 2" descr="Image result for antenna icon"/>
+                    <pic:cNvPicPr>
+                      <a:picLocks noChangeAspect="1" noChangeArrowheads="1"/>
+                    </pic:cNvPicPr>
+                  </pic:nvPicPr>
+                  <pic:blipFill>
+                    <a:blip r:embed="rId7" cstate="print">
+                      <a:extLst>
+                        <a:ext uri="{28A0092B-C50C-407E-A947-70E740481C1C}">
+                          <a14:useLocalDpi xmlns:a14="http://schemas.microsoft.com/office/drawing/2010/main" val="0"/>
+                        </a:ext>
+                      </a:extLst>
+                    </a:blip>
+                    <a:srcRect/>
+                    <a:stretch>
+                      <a:fillRect/>
+                    </a:stretch>
+                  </pic:blipFill>
+                  <pic:spPr bwMode="auto">
+                    <a:xfrm flipH="1">
+                      <a:off x="0" y="0"/>
+                      <a:ext cx="1316355" cy="1360170"/>
+                    </a:xfrm>
+                    <a:prstGeom prst="rect">
+                      <a:avLst/>
+                    </a:prstGeom>
+                    <a:noFill/>
+                    <a:ln>
+                      <a:noFill/>
+                    </a:ln>
+                  </pic:spPr>
+                </pic:pic>
+              </a:graphicData>
+            </a:graphic>
+            <wp14:sizeRelH relativeFrom="margin">
+              <wp14:pctWidth>0</wp14:pctWidth>
+            </wp14:sizeRelH>
+            <wp14:sizeRelV relativeFrom="margin">
+              <wp14:pctHeight>0</wp14:pctHeight>
+            </wp14:sizeRelV>
+          </wp:anchor>
+        </w:drawing>
+      </w:r>
+      <w:r>
+        <w:rPr>
+          <w:noProof/>
+          <w:lang w:eastAsia="nb-NO"/>
+        </w:rPr>
+        <mc:AlternateContent>
+          <mc:Choice Requires="wps">
+            <w:drawing>
+              <wp:anchor distT="0" distB="0" distL="114300" distR="114300" simplePos="0" relativeHeight="251678720" behindDoc="0" locked="0" layoutInCell="1" allowOverlap="1" wp14:anchorId="70366EE9" wp14:editId="7349CA5E">
+                <wp:simplePos x="0" y="0"/>
+                <wp:positionH relativeFrom="margin">
+                  <wp:posOffset>3451225</wp:posOffset>
+                </wp:positionH>
+                <wp:positionV relativeFrom="paragraph">
+                  <wp:posOffset>1159789</wp:posOffset>
+                </wp:positionV>
+                <wp:extent cx="1660550" cy="738836"/>
+                <wp:effectExtent l="0" t="0" r="24130" b="23495"/>
+                <wp:wrapNone/>
+                <wp:docPr id="19" name="Text Box 19"/>
+                <wp:cNvGraphicFramePr/>
+                <a:graphic xmlns:a="http://schemas.openxmlformats.org/drawingml/2006/main">
+                  <a:graphicData uri="http://schemas.microsoft.com/office/word/2010/wordprocessingShape">
+                    <wps:wsp>
+                      <wps:cNvSpPr txBox="1"/>
+                      <wps:spPr>
+                        <a:xfrm>
+                          <a:off x="0" y="0"/>
+                          <a:ext cx="1660550" cy="738836"/>
+                        </a:xfrm>
+                        <a:prstGeom prst="rect">
+                          <a:avLst/>
+                        </a:prstGeom>
+                        <a:solidFill>
+                          <a:schemeClr val="lt1"/>
+                        </a:solidFill>
+                        <a:ln w="6350">
+                          <a:solidFill>
+                            <a:schemeClr val="bg1"/>
+                          </a:solidFill>
+                        </a:ln>
+                      </wps:spPr>
+                      <wps:txbx>
+                        <w:txbxContent>
+                          <w:p>
+                            <w:pPr>
+                              <w:jc w:val="center"/>
+                              <w:rPr>
+                                <w:rFonts w:asciiTheme="majorHAnsi" w:hAnsiTheme="majorHAnsi" w:cstheme="majorHAnsi"/>
+                                <w:b/>
+                                <w:sz w:val="32"/>
+                                <w:szCs w:val="32"/>
+                              </w:rPr>
+                            </w:pPr>
+                            <w:r>
+                              <w:rPr>
+                                <w:rFonts w:asciiTheme="majorHAnsi" w:hAnsiTheme="majorHAnsi" w:cstheme="majorHAnsi"/>
+                                <w:b/>
+                                <w:sz w:val="32"/>
+                                <w:szCs w:val="32"/>
+                              </w:rPr>
+                              <w:t>Equipment and setup</w:t>
+                            </w:r>
+                          </w:p>
+                          <w:p>
+                            <w:pPr>
+                              <w:rPr>
+                                <w:sz w:val="40"/>
+                              </w:rPr>
+                            </w:pPr>
+                          </w:p>
+                        </w:txbxContent>
+                      </wps:txbx>
+                      <wps:bodyPr rot="0" spcFirstLastPara="0" vertOverflow="overflow" horzOverflow="overflow" vert="horz" wrap="square" lIns="91440" tIns="45720" rIns="91440" bIns="45720" numCol="1" spcCol="0" rtlCol="0" fromWordArt="0" anchor="t" anchorCtr="0" forceAA="0" compatLnSpc="1">
+                        <a:prstTxWarp prst="textNoShape">
+                          <a:avLst/>
+                        </a:prstTxWarp>
+                        <a:noAutofit/>
+                      </wps:bodyPr>
+                    </wps:wsp>
+                  </a:graphicData>
+                </a:graphic>
+                <wp14:sizeRelH relativeFrom="margin">
+                  <wp14:pctWidth>0</wp14:pctWidth>
+                </wp14:sizeRelH>
+                <wp14:sizeRelV relativeFrom="margin">
+                  <wp14:pctHeight>0</wp14:pctHeight>
+                </wp14:sizeRelV>
+              </wp:anchor>
+            </w:drawing>
+          </mc:Choice>
+          <mc:Fallback>
+            <w:pict>
+              <v:shape w14:anchorId="70366EE9" id="Text Box 19" o:spid="_x0000_s1028" type="#_x0000_t202" style="position:absolute;left:0;text-align:left;margin-left:271.75pt;margin-top:91.3pt;width:130.75pt;height:58.2pt;z-index:251678720;visibility:visible;mso-wrap-style:square;mso-width-percent:0;mso-height-percent:0;mso-wrap-distance-left:9pt;mso-wrap-distance-top:0;mso-wrap-distance-right:9pt;mso-wrap-distance-bottom:0;mso-position-horizontal:absolute;mso-position-horizontal-relative:margin;mso-position-vertical:absolute;mso-position-vertical-relative:text;mso-width-percent:0;mso-height-percent:0;mso-width-relative:margin;mso-height-relative:margin;v-text-anchor:top" o:gfxdata="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" fillcolor="white [3201]" strokecolor="white [3212]" strokeweight=".5pt">
+                <v:textbox>
+                  <w:txbxContent>
+                    <w:p>
+                      <w:pPr>
+                        <w:jc w:val="center"/>
+                        <w:rPr>
+                          <w:rFonts w:asciiTheme="majorHAnsi" w:hAnsiTheme="majorHAnsi" w:cstheme="majorHAnsi"/>
+                          <w:b/>
+                          <w:sz w:val="32"/>
+                          <w:szCs w:val="32"/>
+                        </w:rPr>
+                      </w:pPr>
+                      <w:r>
+                        <w:rPr>
+                          <w:rFonts w:asciiTheme="majorHAnsi" w:hAnsiTheme="majorHAnsi" w:cstheme="majorHAnsi"/>
+                          <w:b/>
+                          <w:sz w:val="32"/>
+                          <w:szCs w:val="32"/>
+                        </w:rPr>
+                        <w:t>Equipment and setup</w:t>
+                      </w:r>
+                    </w:p>
+                    <w:p>
+                      <w:pPr>
+                        <w:rPr>
+                          <w:sz w:val="40"/>
+                        </w:rPr>
+                      </w:pPr>
+                    </w:p>
+                  </w:txbxContent>
+                </v:textbox>
+                <w10:wrap anchorx="margin"/>
+              </v:shape>
+            </w:pict>
+          </mc:Fallback>
+        </mc:AlternateContent>
+      </w:r>
+      <w:r>
+        <w:rPr>
+          <w:noProof/>
+          <w:lang w:eastAsia="nb-NO"/>
+        </w:rPr>
+        <mc:AlternateContent>
+          <mc:Choice Requires="wps">
+            <w:drawing>
+              <wp:anchor distT="0" distB="0" distL="114300" distR="114300" simplePos="0" relativeHeight="251677696" behindDoc="0" locked="0" layoutInCell="1" allowOverlap="1" wp14:anchorId="70E55D60" wp14:editId="2A3C1500">
+                <wp:simplePos x="0" y="0"/>
+                <wp:positionH relativeFrom="margin">
+                  <wp:align>right</wp:align>
+                </wp:positionH>
+                <wp:positionV relativeFrom="paragraph">
+                  <wp:posOffset>877976</wp:posOffset>
+                </wp:positionV>
+                <wp:extent cx="2801722" cy="1448410"/>
+                <wp:effectExtent l="19050" t="0" r="36830" b="38100"/>
+                <wp:wrapNone/>
+                <wp:docPr id="20" name="Cloud 20"/>
+                <wp:cNvGraphicFramePr/>
+                <a:graphic xmlns:a="http://schemas.openxmlformats.org/drawingml/2006/main">
+                  <a:graphicData uri="http://schemas.microsoft.com/office/word/2010/wordprocessingShape">
+                    <wps:wsp>
+                      <wps:cNvSpPr/>
+                      <wps:spPr>
+                        <a:xfrm>
+                          <a:off x="0" y="0"/>
+                          <a:ext cx="2801722" cy="1448410"/>
+                        </a:xfrm>
+                        <a:prstGeom prst="cloud">
+                          <a:avLst/>
+                        </a:prstGeom>
+                        <a:solidFill>
+                          <a:schemeClr val="bg1"/>
+                        </a:solidFill>
+                      </wps:spPr>
+                      <wps:style>
+                        <a:lnRef idx="2">
+                          <a:schemeClr val="accent1">
+                            <a:shade val="50000"/>
+                          </a:schemeClr>
+                        </a:lnRef>
+                        <a:fillRef idx="1">
+                          <a:schemeClr val="accent1"/>
+                        </a:fillRef>
+                        <a:effectRef idx="0">
+                          <a:schemeClr val="accent1"/>
+                        </a:effectRef>
+                        <a:fontRef idx="minor">
+                          <a:schemeClr val="lt1"/>
+                        </a:fontRef>
+                      </wps:style>
+                      <wps:bodyPr rot="0" spcFirstLastPara="0" vertOverflow="overflow" horzOverflow="overflow" vert="horz" wrap="square" lIns="91440" tIns="45720" rIns="91440" bIns="45720" numCol="1" spcCol="0" rtlCol="0" fromWordArt="0" anchor="ctr" anchorCtr="0" forceAA="0" compatLnSpc="1">
+                        <a:prstTxWarp prst="textNoShape">
+                          <a:avLst/>
+                        </a:prstTxWarp>
+                        <a:noAutofit/>
+                      </wps:bodyPr>
+                    </wps:wsp>
+                  </a:graphicData>
+                </a:graphic>
+              </wp:anchor>
+            </w:drawing>
+          </mc:Choice>
+          <mc:Fallback>
+            <w:pict>
+              <v:shape w14:anchorId="18E956AC" id="Cloud 20" o:spid="_x0000_s1026" style="position:absolute;margin-left:169.4pt;margin-top:69.15pt;width:220.6pt;height:114.05pt;z-index:251677696;visibility:visible;mso-wrap-style:square;mso-wrap-distance-left:9pt;mso-wrap-distance-top:0;mso-wrap-distance-right:9pt;mso-wrap-distance-bottom:0;mso-position-horizontal:right;mso-position-horizontal-relative:margin;mso-position-vertical:absolute;mso-position-vertical-relative:text;v-text-anchor:middle" coordsize="43200,43200" o:gfxdata="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" path="m3900,14370c3629,11657,4261,8921,5623,6907,7775,3726,11264,3017,14005,5202,15678,909,19914,22,22456,3432,23097,1683,24328,474,25749,200v1564,-302,3126,570,4084,2281c31215,267,33501,-460,35463,690v1495,876,2567,2710,2855,4886c40046,6218,41422,7998,41982,10318v407,1684,349,3513,-164,5142c43079,17694,43520,20590,43016,23322v-670,3632,-2888,6352,-5612,6882c37391,32471,36658,34621,35395,36101v-1919,2249,-4691,2538,-6840,714c27860,39948,25999,42343,23667,43106v-2748,899,-5616,-633,-7187,-3840c12772,42310,7956,40599,5804,35472,3690,35809,1705,34024,1110,31250,679,29243,1060,27077,2113,25551,619,24354,-213,22057,-5,19704,239,16949,1845,14791,3863,14507v12,-46,25,-91,37,-137xem4693,26177nfc3809,26271,2925,25993,2160,25380t4768,9519nfc6573,35092,6200,35220,5820,35280t10658,3810nfc16211,38544,15987,37961,15810,37350m28827,34751nfc28788,35398,28698,36038,28560,36660m34129,22954nfc36133,24282,37398,27058,37380,30090m41798,15354nfc41473,16386,40978,17302,40350,18030m38324,5426nfc38379,5843,38405,6266,38400,6690m29078,3952nfc29267,3369,29516,2826,29820,2340m22141,4720nfc22218,4238,22339,3771,22500,3330m14000,5192nfc14472,5568,14908,6021,15300,6540m4127,15789nfc4024,15325,3948,14851,3900,14370e" fillcolor="white [3212]" strokecolor="#1f3763 [1604]" strokeweight="1pt">
+                <v:stroke joinstyle="miter"/>
+                <v:path arrowok="t" o:connecttype="custom" o:connectlocs="304363,877663;140086,850941;449313,1170094;377454,1182868;1068675,1310610;1025352,1252271;1869566,1165132;1852250,1229137;2213425,769602;2424268,1008858;2710796,514789;2616886,604510;2485491,181923;2490420,224302;1885844,132503;1933966,78456;1435947,158252;1459230,111648;907965,174077;992277,219273;267655,529374;252933,481797" o:connectangles="0,0,0,0,0,0,0,0,0,0,0,0,0,0,0,0,0,0,0,0,0,0"/>
+                <w10:wrap anchorx="margin"/>
+              </v:shape>
+            </w:pict>
+          </mc:Fallback>
+        </mc:AlternateContent>
+      </w:r>
+      <w:r>
+        <w:rPr>
+          <w:noProof/>
+          <w:lang w:eastAsia="nb-NO"/>
+        </w:rPr>
+        <w:drawing>
+          <wp:anchor distT="0" distB="0" distL="114300" distR="114300" simplePos="0" relativeHeight="251676672" behindDoc="1" locked="0" layoutInCell="1" allowOverlap="1" wp14:anchorId="5DFE74D8" wp14:editId="05D56621">
+            <wp:simplePos x="0" y="0"/>
+            <wp:positionH relativeFrom="margin">
+              <wp:posOffset>1864919</wp:posOffset>
+            </wp:positionH>
+            <wp:positionV relativeFrom="paragraph">
+              <wp:posOffset>967384</wp:posOffset>
+            </wp:positionV>
+            <wp:extent cx="1316355" cy="1360170"/>
+            <wp:effectExtent l="0" t="0" r="0" b="0"/>
+            <wp:wrapSquare wrapText="bothSides"/>
+            <wp:docPr id="24" name="Picture 24" descr="Image result for antenna icon"/>
+            <wp:cNvGraphicFramePr>
+              <a:graphicFrameLocks xmlns:a="http://schemas.openxmlformats.org/drawingml/2006/main" noChangeAspect="1"/>
+            </wp:cNvGraphicFramePr>
+            <a:graphic xmlns:a="http://schemas.openxmlformats.org/drawingml/2006/main">
+              <a:graphicData uri="http://schemas.openxmlformats.org/drawingml/2006/picture">
+                <pic:pic xmlns:pic="http://schemas.openxmlformats.org/drawingml/2006/picture">
+                  <pic:nvPicPr>
+                    <pic:cNvPr id="0" name="Picture 2" descr="Image result for antenna icon"/>
+                    <pic:cNvPicPr>
+                      <a:picLocks noChangeAspect="1" noChangeArrowheads="1"/>
+                    </pic:cNvPicPr>
+                  </pic:nvPicPr>
+                  <pic:blipFill>
+                    <a:blip r:embed="rId7" cstate="print">
+                      <a:extLst>
+                        <a:ext uri="{28A0092B-C50C-407E-A947-70E740481C1C}">
+                          <a14:useLocalDpi xmlns:a14="http://schemas.microsoft.com/office/drawing/2010/main" val="0"/>
+                        </a:ext>
+                      </a:extLst>
+                    </a:blip>
+                    <a:srcRect/>
+                    <a:stretch>
+                      <a:fillRect/>
+                    </a:stretch>
+                  </pic:blipFill>
+                  <pic:spPr bwMode="auto">
+                    <a:xfrm flipH="1">
+                      <a:off x="0" y="0"/>
+                      <a:ext cx="1316355" cy="1360170"/>
+                    </a:xfrm>
+                    <a:prstGeom prst="rect">
+                      <a:avLst/>
+                    </a:prstGeom>
+                    <a:noFill/>
+                    <a:ln>
+                      <a:noFill/>
+                    </a:ln>
+                  </pic:spPr>
+                </pic:pic>
+              </a:graphicData>
+            </a:graphic>
+            <wp14:sizeRelH relativeFrom="margin">
+              <wp14:pctWidth>0</wp14:pctWidth>
+            </wp14:sizeRelH>
+            <wp14:sizeRelV relativeFrom="margin">
+              <wp14:pctHeight>0</wp14:pctHeight>
+            </wp14:sizeRelV>
+          </wp:anchor>
+        </w:drawing>
+      </w:r>
+      <w:r>
+        <w:rPr>
+          <w:noProof/>
+          <w:lang w:eastAsia="nb-NO"/>
+        </w:rPr>
+        <mc:AlternateContent>
+          <mc:Choice Requires="wps">
+            <w:drawing>
+              <wp:anchor distT="0" distB="0" distL="114300" distR="114300" simplePos="0" relativeHeight="251675648" behindDoc="0" locked="0" layoutInCell="1" allowOverlap="1" wp14:anchorId="66BBA36D" wp14:editId="47798994">
+                <wp:simplePos x="0" y="0"/>
+                <wp:positionH relativeFrom="column">
+                  <wp:posOffset>-314249</wp:posOffset>
+                </wp:positionH>
+                <wp:positionV relativeFrom="paragraph">
+                  <wp:posOffset>1172210</wp:posOffset>
+                </wp:positionV>
+                <wp:extent cx="2113737" cy="746151"/>
+                <wp:effectExtent l="0" t="0" r="20320" b="15875"/>
+                <wp:wrapNone/>
+                <wp:docPr id="21" name="Text Box 21"/>
+                <wp:cNvGraphicFramePr/>
+                <a:graphic xmlns:a="http://schemas.openxmlformats.org/drawingml/2006/main">
+                  <a:graphicData uri="http://schemas.microsoft.com/office/word/2010/wordprocessingShape">
+                    <wps:wsp>
+                      <wps:cNvSpPr txBox="1"/>
+                      <wps:spPr>
+                        <a:xfrm>
+                          <a:off x="0" y="0"/>
+                          <a:ext cx="2113737" cy="746151"/>
+                        </a:xfrm>
+                        <a:prstGeom prst="rect">
+                          <a:avLst/>
+                        </a:prstGeom>
+                        <a:solidFill>
+                          <a:schemeClr val="lt1"/>
+                        </a:solidFill>
+                        <a:ln w="6350">
+                          <a:solidFill>
+                            <a:schemeClr val="bg1"/>
+                          </a:solidFill>
+                        </a:ln>
+                      </wps:spPr>
+                      <wps:txbx>
+                        <w:txbxContent>
+                          <w:p>
+                            <w:pPr>
+                              <w:spacing w:line="259" w:lineRule="auto"/>
+                              <w:jc w:val="center"/>
+                              <w:rPr>
+                                <w:rFonts w:asciiTheme="majorHAnsi" w:hAnsiTheme="majorHAnsi" w:cstheme="majorHAnsi"/>
+                                <w:b/>
+                                <w:sz w:val="32"/>
+                                <w:szCs w:val="32"/>
+                              </w:rPr>
+                            </w:pPr>
+                            <w:r>
+                              <w:rPr>
+                                <w:rFonts w:asciiTheme="majorHAnsi" w:hAnsiTheme="majorHAnsi" w:cstheme="majorHAnsi"/>
+                                <w:b/>
+                                <w:sz w:val="32"/>
+                                <w:szCs w:val="32"/>
+                              </w:rPr>
+                              <w:t>Wireless</w:t>
+                            </w:r>
+                            <w:r>
+                              <w:rPr>
+                                <w:rFonts w:asciiTheme="majorHAnsi" w:hAnsiTheme="majorHAnsi" w:cstheme="majorHAnsi"/>
+                                <w:b/>
+                                <w:sz w:val="32"/>
+                                <w:szCs w:val="32"/>
+                              </w:rPr>
+                              <w:t xml:space="preserve"> </w:t>
+                            </w:r>
+                            <w:r>
+                              <w:rPr>
+                                <w:rFonts w:asciiTheme="majorHAnsi" w:hAnsiTheme="majorHAnsi" w:cstheme="majorHAnsi"/>
+                                <w:b/>
+                                <w:sz w:val="32"/>
+                                <w:szCs w:val="32"/>
+                              </w:rPr>
+                              <w:t>c</w:t>
+                            </w:r>
+                            <w:r>
+                              <w:rPr>
+                                <w:rFonts w:asciiTheme="majorHAnsi" w:hAnsiTheme="majorHAnsi" w:cstheme="majorHAnsi"/>
+                                <w:b/>
+                                <w:sz w:val="32"/>
+                                <w:szCs w:val="32"/>
+                              </w:rPr>
+                              <w:t>hannel</w:t>
+                            </w:r>
+                            <w:r>
+                              <w:rPr>
+                                <w:rFonts w:asciiTheme="majorHAnsi" w:hAnsiTheme="majorHAnsi" w:cstheme="majorHAnsi"/>
+                                <w:b/>
+                                <w:sz w:val="32"/>
+                                <w:szCs w:val="32"/>
+                              </w:rPr>
+                              <w:t xml:space="preserve"> and practical limitaions</w:t>
+                            </w:r>
+                          </w:p>
+                        </w:txbxContent>
+                      </wps:txbx>
+                      <wps:bodyPr rot="0" spcFirstLastPara="0" vertOverflow="overflow" horzOverflow="overflow" vert="horz" wrap="square" lIns="91440" tIns="45720" rIns="91440" bIns="45720" numCol="1" spcCol="0" rtlCol="0" fromWordArt="0" anchor="t" anchorCtr="0" forceAA="0" compatLnSpc="1">
+                        <a:prstTxWarp prst="textNoShape">
+                          <a:avLst/>
+                        </a:prstTxWarp>
+                        <a:noAutofit/>
+                      </wps:bodyPr>
+                    </wps:wsp>
+                  </a:graphicData>
+                </a:graphic>
+                <wp14:sizeRelH relativeFrom="margin">
+                  <wp14:pctWidth>0</wp14:pctWidth>
+                </wp14:sizeRelH>
+                <wp14:sizeRelV relativeFrom="margin">
+                  <wp14:pctHeight>0</wp14:pctHeight>
+                </wp14:sizeRelV>
+              </wp:anchor>
+            </w:drawing>
+          </mc:Choice>
+          <mc:Fallback>
+            <w:pict>
+              <v:shape w14:anchorId="66BBA36D" id="Text Box 21" o:spid="_x0000_s1029" type="#_x0000_t202" style="position:absolute;left:0;text-align:left;margin-left:-24.75pt;margin-top:92.3pt;width:166.45pt;height:58.75pt;z-index:251675648;visibility:visible;mso-wrap-style:square;mso-width-percent:0;mso-height-percent:0;mso-wrap-distance-left:9pt;mso-wrap-distance-top:0;mso-wrap-distance-right:9pt;mso-wrap-distance-bottom:0;mso-position-horizontal:absolute;mso-position-horizontal-relative:text;mso-position-vertical:absolute;mso-position-vertical-relative:text;mso-width-percent:0;mso-height-percent:0;mso-width-relative:margin;mso-height-relative:margin;v-text-anchor:top" o:gfxdata="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" fillcolor="white [3201]" strokecolor="white [3212]" strokeweight=".5pt">
+                <v:textbox>
+                  <w:txbxContent>
+                    <w:p>
+                      <w:pPr>
+                        <w:spacing w:line="259" w:lineRule="auto"/>
+                        <w:jc w:val="center"/>
+                        <w:rPr>
+                          <w:rFonts w:asciiTheme="majorHAnsi" w:hAnsiTheme="majorHAnsi" w:cstheme="majorHAnsi"/>
+                          <w:b/>
+                          <w:sz w:val="32"/>
+                          <w:szCs w:val="32"/>
+                        </w:rPr>
+                      </w:pPr>
+                      <w:r>
+                        <w:rPr>
+                          <w:rFonts w:asciiTheme="majorHAnsi" w:hAnsiTheme="majorHAnsi" w:cstheme="majorHAnsi"/>
+                          <w:b/>
+                          <w:sz w:val="32"/>
+                          <w:szCs w:val="32"/>
+                        </w:rPr>
+                        <w:t>Wireless</w:t>
+                      </w:r>
+                      <w:r>
+                        <w:rPr>
+                          <w:rFonts w:asciiTheme="majorHAnsi" w:hAnsiTheme="majorHAnsi" w:cstheme="majorHAnsi"/>
+                          <w:b/>
+                          <w:sz w:val="32"/>
+                          <w:szCs w:val="32"/>
+                        </w:rPr>
+                        <w:t xml:space="preserve"> </w:t>
+                      </w:r>
+                      <w:r>
+                        <w:rPr>
+                          <w:rFonts w:asciiTheme="majorHAnsi" w:hAnsiTheme="majorHAnsi" w:cstheme="majorHAnsi"/>
+                          <w:b/>
+                          <w:sz w:val="32"/>
+                          <w:szCs w:val="32"/>
+                        </w:rPr>
+                        <w:t>c</w:t>
+                      </w:r>
+                      <w:r>
+                        <w:rPr>
+                          <w:rFonts w:asciiTheme="majorHAnsi" w:hAnsiTheme="majorHAnsi" w:cstheme="majorHAnsi"/>
+                          <w:b/>
+                          <w:sz w:val="32"/>
+                          <w:szCs w:val="32"/>
+                        </w:rPr>
+                        <w:t>hannel</w:t>
+                      </w:r>
+                      <w:r>
+                        <w:rPr>
+                          <w:rFonts w:asciiTheme="majorHAnsi" w:hAnsiTheme="majorHAnsi" w:cstheme="majorHAnsi"/>
+                          <w:b/>
+                          <w:sz w:val="32"/>
+                          <w:szCs w:val="32"/>
+                        </w:rPr>
+                        <w:t xml:space="preserve"> and practical limitaions</w:t>
+                      </w:r>
+                    </w:p>
+                  </w:txbxContent>
+                </v:textbox>
+              </v:shape>
+            </w:pict>
+          </mc:Fallback>
+        </mc:AlternateContent>
+      </w:r>
+      <w:r>
+        <w:rPr>
+          <w:noProof/>
+          <w:lang w:eastAsia="nb-NO"/>
+        </w:rPr>
+        <mc:AlternateContent>
+          <mc:Choice Requires="wps">
+            <w:drawing>
+              <wp:anchor distT="0" distB="0" distL="114300" distR="114300" simplePos="0" relativeHeight="251674624" behindDoc="0" locked="0" layoutInCell="1" allowOverlap="1" wp14:anchorId="1C9FCBB5" wp14:editId="3956A988">
+                <wp:simplePos x="0" y="0"/>
+                <wp:positionH relativeFrom="column">
+                  <wp:posOffset>-628650</wp:posOffset>
+                </wp:positionH>
+                <wp:positionV relativeFrom="paragraph">
+                  <wp:posOffset>879017</wp:posOffset>
+                </wp:positionV>
+                <wp:extent cx="2801722" cy="1448410"/>
+                <wp:effectExtent l="19050" t="0" r="36830" b="38100"/>
+                <wp:wrapNone/>
+                <wp:docPr id="22" name="Cloud 22"/>
+                <wp:cNvGraphicFramePr/>
+                <a:graphic xmlns:a="http://schemas.openxmlformats.org/drawingml/2006/main">
+                  <a:graphicData uri="http://schemas.microsoft.com/office/word/2010/wordprocessingShape">
+                    <wps:wsp>
+                      <wps:cNvSpPr/>
+                      <wps:spPr>
+                        <a:xfrm>
+                          <a:off x="0" y="0"/>
+                          <a:ext cx="2801722" cy="1448410"/>
+                        </a:xfrm>
+                        <a:prstGeom prst="cloud">
+                          <a:avLst/>
+                        </a:prstGeom>
+                        <a:solidFill>
+                          <a:schemeClr val="bg1"/>
+                        </a:solidFill>
+                      </wps:spPr>
+                      <wps:style>
+                        <a:lnRef idx="2">
+                          <a:schemeClr val="accent1">
+                            <a:shade val="50000"/>
+                          </a:schemeClr>
+                        </a:lnRef>
+                        <a:fillRef idx="1">
+                          <a:schemeClr val="accent1"/>
+                        </a:fillRef>
+                        <a:effectRef idx="0">
+                          <a:schemeClr val="accent1"/>
+                        </a:effectRef>
+                        <a:fontRef idx="minor">
+                          <a:schemeClr val="lt1"/>
+                        </a:fontRef>
+                      </wps:style>
+                      <wps:bodyPr rot="0" spcFirstLastPara="0" vertOverflow="overflow" horzOverflow="overflow" vert="horz" wrap="square" lIns="91440" tIns="45720" rIns="91440" bIns="45720" numCol="1" spcCol="0" rtlCol="0" fromWordArt="0" anchor="ctr" anchorCtr="0" forceAA="0" compatLnSpc="1">
+                        <a:prstTxWarp prst="textNoShape">
+                          <a:avLst/>
+                        </a:prstTxWarp>
+                        <a:noAutofit/>
+                      </wps:bodyPr>
+                    </wps:wsp>
+                  </a:graphicData>
+                </a:graphic>
+              </wp:anchor>
+            </w:drawing>
+          </mc:Choice>
+          <mc:Fallback>
+            <w:pict>
+              <v:shape w14:anchorId="7C7FAE12" id="Cloud 22" o:spid="_x0000_s1026" style="position:absolute;margin-left:-49.5pt;margin-top:69.2pt;width:220.6pt;height:114.05pt;z-index:251674624;visibility:visible;mso-wrap-style:square;mso-wrap-distance-left:9pt;mso-wrap-distance-top:0;mso-wrap-distance-right:9pt;mso-wrap-distance-bottom:0;mso-position-horizontal:absolute;mso-position-horizontal-relative:text;mso-position-vertical:absolute;mso-position-vertical-relative:text;v-text-anchor:middle" coordsize="43200,43200" o:gfxdata="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" path="m3900,14370c3629,11657,4261,8921,5623,6907,7775,3726,11264,3017,14005,5202,15678,909,19914,22,22456,3432,23097,1683,24328,474,25749,200v1564,-302,3126,570,4084,2281c31215,267,33501,-460,35463,690v1495,876,2567,2710,2855,4886c40046,6218,41422,7998,41982,10318v407,1684,349,3513,-164,5142c43079,17694,43520,20590,43016,23322v-670,3632,-2888,6352,-5612,6882c37391,32471,36658,34621,35395,36101v-1919,2249,-4691,2538,-6840,714c27860,39948,25999,42343,23667,43106v-2748,899,-5616,-633,-7187,-3840c12772,42310,7956,40599,5804,35472,3690,35809,1705,34024,1110,31250,679,29243,1060,27077,2113,25551,619,24354,-213,22057,-5,19704,239,16949,1845,14791,3863,14507v12,-46,25,-91,37,-137xem4693,26177nfc3809,26271,2925,25993,2160,25380t4768,9519nfc6573,35092,6200,35220,5820,35280t10658,3810nfc16211,38544,15987,37961,15810,37350m28827,34751nfc28788,35398,28698,36038,28560,36660m34129,22954nfc36133,24282,37398,27058,37380,30090m41798,15354nfc41473,16386,40978,17302,40350,18030m38324,5426nfc38379,5843,38405,6266,38400,6690m29078,3952nfc29267,3369,29516,2826,29820,2340m22141,4720nfc22218,4238,22339,3771,22500,3330m14000,5192nfc14472,5568,14908,6021,15300,6540m4127,15789nfc4024,15325,3948,14851,3900,14370e" fillcolor="white [3212]" strokecolor="#1f3763 [1604]" strokeweight="1pt">
+                <v:stroke joinstyle="miter"/>
+                <v:path arrowok="t" o:connecttype="custom" o:connectlocs="304363,877663;140086,850941;449313,1170094;377454,1182868;1068675,1310610;1025352,1252271;1869566,1165132;1852250,1229137;2213425,769602;2424268,1008858;2710796,514789;2616886,604510;2485491,181923;2490420,224302;1885844,132503;1933966,78456;1435947,158252;1459230,111648;907965,174077;992277,219273;267655,529374;252933,481797" o:connectangles="0,0,0,0,0,0,0,0,0,0,0,0,0,0,0,0,0,0,0,0,0,0"/>
+              </v:shape>
+            </w:pict>
+          </mc:Fallback>
+        </mc:AlternateContent>
+      </w:r>
+      <w:r>
+        <w:rPr>
+          <w:lang w:val="en-US"/>
+        </w:rPr>
+        <w:t xml:space="preserve"> </w:t>
+      </w:r>
+    </w:p>
+    <w:p>
+      <w:pPr>
+        <w:rPr>
+          <w:lang w:val="en-US"/>
+        </w:rPr>
+      </w:pPr>
+    </w:p>
+    <w:p>
+      <w:pPr>
+        <w:rPr>
+          <w:lang w:val="en-US"/>
+        </w:rPr>
+      </w:pPr>
+    </w:p>
+    <w:p>
+      <w:pPr>
+        <w:rPr>
+          <w:lang w:val="en-US"/>
+        </w:rPr>
+      </w:pPr>
+    </w:p>
+    <w:p>
+      <w:pPr>
+        <w:rPr>
+          <w:lang w:val="en-US"/>
+        </w:rPr>
+      </w:pPr>
+    </w:p>
+    <w:p>
+      <w:pPr>
+        <w:rPr>
+          <w:lang w:val="en-US"/>
+        </w:rPr>
+      </w:pPr>
+    </w:p>
+    <w:p>
+      <w:pPr>
+        <w:rPr>
+          <w:lang w:val="en-US"/>
+        </w:rPr>
+      </w:pPr>
+    </w:p>
+    <w:p>
+      <w:pPr>
+        <w:rPr>
+          <w:lang w:val="en-US"/>
+        </w:rPr>
+      </w:pPr>
+    </w:p>
+    <w:p>
+      <w:pPr>
+        <w:rPr>
+          <w:lang w:val="en-US"/>
+        </w:rPr>
+      </w:pPr>
       <w:bookmarkStart w:id="0" w:name="_GoBack"/>
       <w:bookmarkEnd w:id="0"/>
       <w:r>
         <w:rPr>
-          <w:lang w:val="en-US"/>
-        </w:rPr>
-        <w:t>.</w:t>
+          <w:noProof/>
+          <w:lang w:eastAsia="nb-NO"/>
+        </w:rPr>
+        <mc:AlternateContent>
+          <mc:Choice Requires="wps">
+            <w:drawing>
+              <wp:anchor distT="0" distB="0" distL="114300" distR="114300" simplePos="0" relativeHeight="251680768" behindDoc="0" locked="0" layoutInCell="1" allowOverlap="1" wp14:anchorId="1800C555" wp14:editId="709F0313">
+                <wp:simplePos x="0" y="0"/>
+                <wp:positionH relativeFrom="margin">
+                  <wp:posOffset>3656965</wp:posOffset>
+                </wp:positionH>
+                <wp:positionV relativeFrom="paragraph">
+                  <wp:posOffset>190788</wp:posOffset>
+                </wp:positionV>
+                <wp:extent cx="1924216" cy="1001864"/>
+                <wp:effectExtent l="0" t="0" r="19050" b="27305"/>
+                <wp:wrapNone/>
+                <wp:docPr id="18" name="Text Box 18"/>
+                <wp:cNvGraphicFramePr/>
+                <a:graphic xmlns:a="http://schemas.openxmlformats.org/drawingml/2006/main">
+                  <a:graphicData uri="http://schemas.microsoft.com/office/word/2010/wordprocessingShape">
+                    <wps:wsp>
+                      <wps:cNvSpPr txBox="1"/>
+                      <wps:spPr>
+                        <a:xfrm>
+                          <a:off x="0" y="0"/>
+                          <a:ext cx="1924216" cy="1001864"/>
+                        </a:xfrm>
+                        <a:prstGeom prst="rect">
+                          <a:avLst/>
+                        </a:prstGeom>
+                        <a:solidFill>
+                          <a:schemeClr val="lt1"/>
+                        </a:solidFill>
+                        <a:ln w="6350">
+                          <a:solidFill>
+                            <a:prstClr val="black"/>
+                          </a:solidFill>
+                        </a:ln>
+                      </wps:spPr>
+                      <wps:txbx>
+                        <w:txbxContent>
+                          <w:p>
+                            <w:pPr>
+                              <w:spacing w:before="0" w:after="0"/>
+                              <w:jc w:val="center"/>
+                              <w:rPr>
+                                <w:sz w:val="24"/>
+                              </w:rPr>
+                            </w:pPr>
+                            <w:r>
+                              <w:rPr>
+                                <w:sz w:val="24"/>
+                              </w:rPr>
+                              <w:t>Noise floor</w:t>
+                            </w:r>
+                          </w:p>
+                          <w:p>
+                            <w:pPr>
+                              <w:spacing w:before="0" w:after="0"/>
+                              <w:jc w:val="center"/>
+                              <w:rPr>
+                                <w:sz w:val="24"/>
+                              </w:rPr>
+                            </w:pPr>
+                            <w:r>
+                              <w:rPr>
+                                <w:sz w:val="24"/>
+                              </w:rPr>
+                              <w:t>Signal power</w:t>
+                            </w:r>
+                          </w:p>
+                          <w:p>
+                            <w:pPr>
+                              <w:spacing w:before="0" w:after="0"/>
+                              <w:jc w:val="center"/>
+                              <w:rPr>
+                                <w:sz w:val="24"/>
+                              </w:rPr>
+                            </w:pPr>
+                            <w:r>
+                              <w:rPr>
+                                <w:sz w:val="24"/>
+                              </w:rPr>
+                              <w:t>Dynamic ragne</w:t>
+                            </w:r>
+                          </w:p>
+                          <w:p>
+                            <w:pPr>
+                              <w:spacing w:before="0" w:after="0"/>
+                              <w:jc w:val="center"/>
+                              <w:rPr>
+                                <w:sz w:val="24"/>
+                              </w:rPr>
+                            </w:pPr>
+                            <w:r>
+                              <w:rPr>
+                                <w:sz w:val="24"/>
+                              </w:rPr>
+                              <w:t>Measurement time</w:t>
+                            </w:r>
+                          </w:p>
+                        </w:txbxContent>
+                      </wps:txbx>
+                      <wps:bodyPr rot="0" spcFirstLastPara="0" vertOverflow="overflow" horzOverflow="overflow" vert="horz" wrap="square" lIns="91440" tIns="45720" rIns="91440" bIns="45720" numCol="1" spcCol="0" rtlCol="0" fromWordArt="0" anchor="t" anchorCtr="0" forceAA="0" compatLnSpc="1">
+                        <a:prstTxWarp prst="textNoShape">
+                          <a:avLst/>
+                        </a:prstTxWarp>
+                        <a:noAutofit/>
+                      </wps:bodyPr>
+                    </wps:wsp>
+                  </a:graphicData>
+                </a:graphic>
+                <wp14:sizeRelV relativeFrom="margin">
+                  <wp14:pctHeight>0</wp14:pctHeight>
+                </wp14:sizeRelV>
+              </wp:anchor>
+            </w:drawing>
+          </mc:Choice>
+          <mc:Fallback>
+            <w:pict>
+              <v:shape w14:anchorId="1800C555" id="Text Box 18" o:spid="_x0000_s1030" type="#_x0000_t202" style="position:absolute;margin-left:287.95pt;margin-top:15pt;width:151.5pt;height:78.9pt;z-index:251680768;visibility:visible;mso-wrap-style:square;mso-height-percent:0;mso-wrap-distance-left:9pt;mso-wrap-distance-top:0;mso-wrap-distance-right:9pt;mso-wrap-distance-bottom:0;mso-position-horizontal:absolute;mso-position-horizontal-relative:margin;mso-position-vertical:absolute;mso-position-vertical-relative:text;mso-height-percent:0;mso-height-relative:margin;v-text-anchor:top" o:gfxdata="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" fillcolor="white [3201]" strokeweight=".5pt">
+                <v:textbox>
+                  <w:txbxContent>
+                    <w:p>
+                      <w:pPr>
+                        <w:spacing w:before="0" w:after="0"/>
+                        <w:jc w:val="center"/>
+                        <w:rPr>
+                          <w:sz w:val="24"/>
+                        </w:rPr>
+                      </w:pPr>
+                      <w:r>
+                        <w:rPr>
+                          <w:sz w:val="24"/>
+                        </w:rPr>
+                        <w:t>Noise floor</w:t>
+                      </w:r>
+                    </w:p>
+                    <w:p>
+                      <w:pPr>
+                        <w:spacing w:before="0" w:after="0"/>
+                        <w:jc w:val="center"/>
+                        <w:rPr>
+                          <w:sz w:val="24"/>
+                        </w:rPr>
+                      </w:pPr>
+                      <w:r>
+                        <w:rPr>
+                          <w:sz w:val="24"/>
+                        </w:rPr>
+                        <w:t>Signal power</w:t>
+                      </w:r>
+                    </w:p>
+                    <w:p>
+                      <w:pPr>
+                        <w:spacing w:before="0" w:after="0"/>
+                        <w:jc w:val="center"/>
+                        <w:rPr>
+                          <w:sz w:val="24"/>
+                        </w:rPr>
+                      </w:pPr>
+                      <w:r>
+                        <w:rPr>
+                          <w:sz w:val="24"/>
+                        </w:rPr>
+                        <w:t>Dynamic ragne</w:t>
+                      </w:r>
+                    </w:p>
+                    <w:p>
+                      <w:pPr>
+                        <w:spacing w:before="0" w:after="0"/>
+                        <w:jc w:val="center"/>
+                        <w:rPr>
+                          <w:sz w:val="24"/>
+                        </w:rPr>
+                      </w:pPr>
+                      <w:r>
+                        <w:rPr>
+                          <w:sz w:val="24"/>
+                        </w:rPr>
+                        <w:t>Measurement time</w:t>
+                      </w:r>
+                    </w:p>
+                  </w:txbxContent>
+                </v:textbox>
+                <w10:wrap anchorx="margin"/>
+              </v:shape>
+            </w:pict>
+          </mc:Fallback>
+        </mc:AlternateContent>
       </w:r>
+      <w:r>
+        <w:rPr>
+          <w:noProof/>
+          <w:lang w:eastAsia="nb-NO"/>
+        </w:rPr>
+        <mc:AlternateContent>
+          <mc:Choice Requires="wps">
+            <w:drawing>
+              <wp:anchor distT="0" distB="0" distL="114300" distR="114300" simplePos="0" relativeHeight="251688960" behindDoc="0" locked="0" layoutInCell="1" allowOverlap="1" wp14:anchorId="1800C555" wp14:editId="709F0313">
+                <wp:simplePos x="0" y="0"/>
+                <wp:positionH relativeFrom="margin">
+                  <wp:posOffset>1519196</wp:posOffset>
+                </wp:positionH>
+                <wp:positionV relativeFrom="paragraph">
+                  <wp:posOffset>189534</wp:posOffset>
+                </wp:positionV>
+                <wp:extent cx="1924216" cy="1001864"/>
+                <wp:effectExtent l="0" t="0" r="19050" b="27305"/>
+                <wp:wrapNone/>
+                <wp:docPr id="32" name="Text Box 32"/>
+                <wp:cNvGraphicFramePr/>
+                <a:graphic xmlns:a="http://schemas.openxmlformats.org/drawingml/2006/main">
+                  <a:graphicData uri="http://schemas.microsoft.com/office/word/2010/wordprocessingShape">
+                    <wps:wsp>
+                      <wps:cNvSpPr txBox="1"/>
+                      <wps:spPr>
+                        <a:xfrm>
+                          <a:off x="0" y="0"/>
+                          <a:ext cx="1924216" cy="1001864"/>
+                        </a:xfrm>
+                        <a:prstGeom prst="rect">
+                          <a:avLst/>
+                        </a:prstGeom>
+                        <a:solidFill>
+                          <a:schemeClr val="lt1"/>
+                        </a:solidFill>
+                        <a:ln w="6350">
+                          <a:solidFill>
+                            <a:prstClr val="black"/>
+                          </a:solidFill>
+                        </a:ln>
+                      </wps:spPr>
+                      <wps:txbx>
+                        <w:txbxContent>
+                          <w:p>
+                            <w:pPr>
+                              <w:spacing w:before="0" w:after="0" w:line="240" w:lineRule="auto"/>
+                              <w:ind w:firstLine="708"/>
+                              <w:rPr>
+                                <w:sz w:val="24"/>
+                                <w:lang w:val="en-US"/>
+                              </w:rPr>
+                            </w:pPr>
+                            <w:r>
+                              <w:rPr>
+                                <w:sz w:val="24"/>
+                                <w:lang w:val="en-US"/>
+                              </w:rPr>
+                              <w:t>Bandwidth(Hz)</w:t>
+                            </w:r>
+                          </w:p>
+                          <w:p>
+                            <w:pPr>
+                              <w:spacing w:before="0" w:after="0" w:line="240" w:lineRule="auto"/>
+                              <w:jc w:val="center"/>
+                              <w:rPr>
+                                <w:sz w:val="24"/>
+                                <w:lang w:val="en-US"/>
+                              </w:rPr>
+                            </w:pPr>
+                            <w:r>
+                              <w:rPr>
+                                <w:sz w:val="24"/>
+                                <w:lang w:val="en-US"/>
+                              </w:rPr>
+                              <w:t>Number of samples</w:t>
+                            </w:r>
+                            <w:r>
+                              <w:rPr>
+                                <w:sz w:val="24"/>
+                                <w:lang w:val="en-US"/>
+                              </w:rPr>
+                              <w:t>(</w:t>
+                            </w:r>
+                            <w:r>
+                              <w:rPr>
+                                <w:sz w:val="24"/>
+                                <w:lang w:val="en-US"/>
+                              </w:rPr>
+                              <w:t>N</w:t>
+                            </w:r>
+                            <w:r>
+                              <w:rPr>
+                                <w:sz w:val="24"/>
+                                <w:lang w:val="en-US"/>
+                              </w:rPr>
+                              <w:t>)</w:t>
+                            </w:r>
+                          </w:p>
+                          <w:p>
+                            <w:pPr>
+                              <w:spacing w:before="0" w:after="0" w:line="240" w:lineRule="auto"/>
+                              <w:jc w:val="center"/>
+                              <w:rPr>
+                                <w:sz w:val="24"/>
+                                <w:lang w:val="en-US"/>
+                              </w:rPr>
+                            </w:pPr>
+                            <w:r>
+                              <w:rPr>
+                                <w:sz w:val="24"/>
+                                <w:lang w:val="en-US"/>
+                              </w:rPr>
+                              <w:t>Space(</w:t>
+                            </w:r>
+                            <w:r>
+                              <w:rPr>
+                                <w:sz w:val="24"/>
+                                <w:lang w:val="en-US"/>
+                              </w:rPr>
+                              <w:t>2D/3D</w:t>
+                            </w:r>
+                            <w:r>
+                              <w:rPr>
+                                <w:sz w:val="24"/>
+                                <w:lang w:val="en-US"/>
+                              </w:rPr>
+                              <w:t>)</w:t>
+                            </w:r>
+                          </w:p>
+                          <w:p>
+                            <w:pPr>
+                              <w:spacing w:before="0" w:after="0" w:line="240" w:lineRule="auto"/>
+                              <w:jc w:val="center"/>
+                              <w:rPr>
+                                <w:sz w:val="28"/>
+                                <w:lang w:val="en-US"/>
+                              </w:rPr>
+                            </w:pPr>
+                            <w:r>
+                              <w:rPr>
+                                <w:sz w:val="24"/>
+                                <w:lang w:val="en-US"/>
+                              </w:rPr>
+                              <w:t xml:space="preserve">Outage probability </w:t>
+                            </w:r>
+                            <w:r>
+                              <w:rPr>
+                                <w:sz w:val="28"/>
+                                <w:lang w:val="en-US"/>
+                              </w:rPr>
+                              <w:t>(PDF)</w:t>
+                            </w:r>
+                          </w:p>
+                        </w:txbxContent>
+                      </wps:txbx>
+                      <wps:bodyPr rot="0" spcFirstLastPara="0" vertOverflow="overflow" horzOverflow="overflow" vert="horz" wrap="square" lIns="91440" tIns="45720" rIns="91440" bIns="45720" numCol="1" spcCol="0" rtlCol="0" fromWordArt="0" anchor="t" anchorCtr="0" forceAA="0" compatLnSpc="1">
+                        <a:prstTxWarp prst="textNoShape">
+                          <a:avLst/>
+                        </a:prstTxWarp>
+                        <a:noAutofit/>
+                      </wps:bodyPr>
+                    </wps:wsp>
+                  </a:graphicData>
+                </a:graphic>
+              </wp:anchor>
+            </w:drawing>
+          </mc:Choice>
+          <mc:Fallback>
+            <w:pict>
+              <v:shape w14:anchorId="1800C555" id="Text Box 32" o:spid="_x0000_s1031" type="#_x0000_t202" style="position:absolute;margin-left:119.6pt;margin-top:14.9pt;width:151.5pt;height:78.9pt;z-index:251688960;visibility:visible;mso-wrap-style:square;mso-wrap-distance-left:9pt;mso-wrap-distance-top:0;mso-wrap-distance-right:9pt;mso-wrap-distance-bottom:0;mso-position-horizontal:absolute;mso-position-horizontal-relative:margin;mso-position-vertical:absolute;mso-position-vertical-relative:text;v-text-anchor:top" o:gfxdata="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" fillcolor="white [3201]" strokeweight=".5pt">
+                <v:textbox>
+                  <w:txbxContent>
+                    <w:p>
+                      <w:pPr>
+                        <w:spacing w:before="0" w:after="0" w:line="240" w:lineRule="auto"/>
+                        <w:ind w:firstLine="708"/>
+                        <w:rPr>
+                          <w:sz w:val="24"/>
+                          <w:lang w:val="en-US"/>
+                        </w:rPr>
+                      </w:pPr>
+                      <w:r>
+                        <w:rPr>
+                          <w:sz w:val="24"/>
+                          <w:lang w:val="en-US"/>
+                        </w:rPr>
+                        <w:t>Bandwidth(Hz)</w:t>
+                      </w:r>
+                    </w:p>
+                    <w:p>
+                      <w:pPr>
+                        <w:spacing w:before="0" w:after="0" w:line="240" w:lineRule="auto"/>
+                        <w:jc w:val="center"/>
+                        <w:rPr>
+                          <w:sz w:val="24"/>
+                          <w:lang w:val="en-US"/>
+                        </w:rPr>
+                      </w:pPr>
+                      <w:r>
+                        <w:rPr>
+                          <w:sz w:val="24"/>
+                          <w:lang w:val="en-US"/>
+                        </w:rPr>
+                        <w:t>Number of samples</w:t>
+                      </w:r>
+                      <w:r>
+                        <w:rPr>
+                          <w:sz w:val="24"/>
+                          <w:lang w:val="en-US"/>
+                        </w:rPr>
+                        <w:t>(</w:t>
+                      </w:r>
+                      <w:r>
+                        <w:rPr>
+                          <w:sz w:val="24"/>
+                          <w:lang w:val="en-US"/>
+                        </w:rPr>
+                        <w:t>N</w:t>
+                      </w:r>
+                      <w:r>
+                        <w:rPr>
+                          <w:sz w:val="24"/>
+                          <w:lang w:val="en-US"/>
+                        </w:rPr>
+                        <w:t>)</w:t>
+                      </w:r>
+                    </w:p>
+                    <w:p>
+                      <w:pPr>
+                        <w:spacing w:before="0" w:after="0" w:line="240" w:lineRule="auto"/>
+                        <w:jc w:val="center"/>
+                        <w:rPr>
+                          <w:sz w:val="24"/>
+                          <w:lang w:val="en-US"/>
+                        </w:rPr>
+                      </w:pPr>
+                      <w:r>
+                        <w:rPr>
+                          <w:sz w:val="24"/>
+                          <w:lang w:val="en-US"/>
+                        </w:rPr>
+                        <w:t>Space(</w:t>
+                      </w:r>
+                      <w:r>
+                        <w:rPr>
+                          <w:sz w:val="24"/>
+                          <w:lang w:val="en-US"/>
+                        </w:rPr>
+                        <w:t>2D/3D</w:t>
+                      </w:r>
+                      <w:r>
+                        <w:rPr>
+                          <w:sz w:val="24"/>
+                          <w:lang w:val="en-US"/>
+                        </w:rPr>
+                        <w:t>)</w:t>
+                      </w:r>
+                    </w:p>
+                    <w:p>
+                      <w:pPr>
+                        <w:spacing w:before="0" w:after="0" w:line="240" w:lineRule="auto"/>
+                        <w:jc w:val="center"/>
+                        <w:rPr>
+                          <w:sz w:val="28"/>
+                          <w:lang w:val="en-US"/>
+                        </w:rPr>
+                      </w:pPr>
+                      <w:r>
+                        <w:rPr>
+                          <w:sz w:val="24"/>
+                          <w:lang w:val="en-US"/>
+                        </w:rPr>
+                        <w:t xml:space="preserve">Outage probability </w:t>
+                      </w:r>
+                      <w:r>
+                        <w:rPr>
+                          <w:sz w:val="28"/>
+                          <w:lang w:val="en-US"/>
+                        </w:rPr>
+                        <w:t>(PDF)</w:t>
+                      </w:r>
+                    </w:p>
+                  </w:txbxContent>
+                </v:textbox>
+                <w10:wrap anchorx="margin"/>
+              </v:shape>
+            </w:pict>
+          </mc:Fallback>
+        </mc:AlternateContent>
+      </w:r>
+      <w:r>
+        <w:rPr>
+          <w:noProof/>
+          <w:lang w:eastAsia="nb-NO"/>
+        </w:rPr>
+        <mc:AlternateContent>
+          <mc:Choice Requires="wps">
+            <w:drawing>
+              <wp:anchor distT="0" distB="0" distL="114300" distR="114300" simplePos="0" relativeHeight="251672576" behindDoc="0" locked="0" layoutInCell="1" allowOverlap="1">
+                <wp:simplePos x="0" y="0"/>
+                <wp:positionH relativeFrom="column">
+                  <wp:posOffset>-556977</wp:posOffset>
+                </wp:positionH>
+                <wp:positionV relativeFrom="paragraph">
+                  <wp:posOffset>187932</wp:posOffset>
+                </wp:positionV>
+                <wp:extent cx="1924216" cy="1001864"/>
+                <wp:effectExtent l="0" t="0" r="19050" b="27305"/>
+                <wp:wrapNone/>
+                <wp:docPr id="16" name="Text Box 16"/>
+                <wp:cNvGraphicFramePr/>
+                <a:graphic xmlns:a="http://schemas.openxmlformats.org/drawingml/2006/main">
+                  <a:graphicData uri="http://schemas.microsoft.com/office/word/2010/wordprocessingShape">
+                    <wps:wsp>
+                      <wps:cNvSpPr txBox="1"/>
+                      <wps:spPr>
+                        <a:xfrm>
+                          <a:off x="0" y="0"/>
+                          <a:ext cx="1924216" cy="1001864"/>
+                        </a:xfrm>
+                        <a:prstGeom prst="rect">
+                          <a:avLst/>
+                        </a:prstGeom>
+                        <a:solidFill>
+                          <a:schemeClr val="lt1"/>
+                        </a:solidFill>
+                        <a:ln w="6350">
+                          <a:solidFill>
+                            <a:prstClr val="black"/>
+                          </a:solidFill>
+                        </a:ln>
+                      </wps:spPr>
+                      <wps:txbx>
+                        <w:txbxContent>
+                          <w:p>
+                            <w:pPr>
+                              <w:jc w:val="center"/>
+                              <w:rPr>
+                                <w:sz w:val="48"/>
+                              </w:rPr>
+                            </w:pPr>
+                          </w:p>
+                        </w:txbxContent>
+                      </wps:txbx>
+                      <wps:bodyPr rot="0" spcFirstLastPara="0" vertOverflow="overflow" horzOverflow="overflow" vert="horz" wrap="square" lIns="91440" tIns="45720" rIns="91440" bIns="45720" numCol="1" spcCol="0" rtlCol="0" fromWordArt="0" anchor="ctr" anchorCtr="0" forceAA="0" compatLnSpc="1">
+                        <a:prstTxWarp prst="textNoShape">
+                          <a:avLst/>
+                        </a:prstTxWarp>
+                        <a:noAutofit/>
+                      </wps:bodyPr>
+                    </wps:wsp>
+                  </a:graphicData>
+                </a:graphic>
+              </wp:anchor>
+            </w:drawing>
+          </mc:Choice>
+          <mc:Fallback>
+            <w:pict>
+              <v:shape id="Text Box 16" o:spid="_x0000_s1032" type="#_x0000_t202" style="position:absolute;margin-left:-43.85pt;margin-top:14.8pt;width:151.5pt;height:78.9pt;z-index:251672576;visibility:visible;mso-wrap-style:square;mso-wrap-distance-left:9pt;mso-wrap-distance-top:0;mso-wrap-distance-right:9pt;mso-wrap-distance-bottom:0;mso-position-horizontal:absolute;mso-position-horizontal-relative:text;mso-position-vertical:absolute;mso-position-vertical-relative:text;v-text-anchor:middle" o:gfxdata="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" fillcolor="white [3201]" strokeweight=".5pt">
+                <v:textbox>
+                  <w:txbxContent>
+                    <w:p>
+                      <w:pPr>
+                        <w:jc w:val="center"/>
+                        <w:rPr>
+                          <w:sz w:val="48"/>
+                        </w:rPr>
+                      </w:pPr>
+                    </w:p>
+                  </w:txbxContent>
+                </v:textbox>
+              </v:shape>
+            </w:pict>
+          </mc:Fallback>
+        </mc:AlternateContent>
+      </w:r>
+    </w:p>
+    <w:p>
+      <w:pPr>
+        <w:rPr>
+          <w:lang w:val="en-US"/>
+        </w:rPr>
+      </w:pPr>
+    </w:p>
+    <w:p>
+      <w:pPr>
+        <w:rPr>
+          <w:lang w:val="en-US"/>
+        </w:rPr>
+      </w:pPr>
+    </w:p>
+    <w:p>
+      <w:pPr>
+        <w:rPr>
+          <w:lang w:val="en-US"/>
+        </w:rPr>
+      </w:pPr>
+    </w:p>
+    <w:p>
+      <w:pPr>
+        <w:rPr>
+          <w:lang w:val="en-US"/>
+        </w:rPr>
+      </w:pPr>
+    </w:p>
+    <w:p>
+      <w:pPr>
+        <w:rPr>
+          <w:lang w:val="en-US"/>
+        </w:rPr>
+      </w:pPr>
+    </w:p>
+    <w:p>
+      <w:pPr>
+        <w:rPr>
+          <w:lang w:val="en-US"/>
+        </w:rPr>
+      </w:pPr>
+    </w:p>
+    <w:p>
+      <w:pPr>
+        <w:rPr>
+          <w:lang w:val="en-US"/>
+        </w:rPr>
+      </w:pPr>
+    </w:p>
+    <w:p>
+      <w:pPr>
+        <w:rPr>
+          <w:lang w:val="en-US"/>
+        </w:rPr>
+      </w:pPr>
+    </w:p>
+    <w:p>
+      <w:pPr>
+        <w:rPr>
+          <w:lang w:val="en-US"/>
+        </w:rPr>
+      </w:pPr>
+    </w:p>
+    <w:p>
+      <w:pPr>
+        <w:rPr>
+          <w:lang w:val="en-US"/>
+        </w:rPr>
+      </w:pPr>
+    </w:p>
+    <w:p>
+      <w:pPr>
+        <w:rPr>
+          <w:lang w:val="en-US"/>
+        </w:rPr>
+      </w:pPr>
+    </w:p>
+    <w:p>
+      <w:pPr>
+        <w:rPr>
+          <w:lang w:val="en-US"/>
+        </w:rPr>
+      </w:pPr>
+    </w:p>
+    <w:p>
+      <w:pPr>
+        <w:rPr>
+          <w:lang w:val="en-US"/>
+        </w:rPr>
+      </w:pPr>
+    </w:p>
+    <w:p>
+      <w:pPr>
+        <w:rPr>
+          <w:lang w:val="en-US"/>
+        </w:rPr>
+      </w:pPr>
+    </w:p>
+    <w:p>
+      <w:pPr>
+        <w:rPr>
+          <w:lang w:val="en-US"/>
+        </w:rPr>
+      </w:pPr>
+    </w:p>
+    <w:p>
+      <w:pPr>
+        <w:rPr>
+          <w:lang w:val="en-US"/>
+        </w:rPr>
+      </w:pPr>
+    </w:p>
+    <w:p>
+      <w:pPr>
+        <w:rPr>
+          <w:lang w:val="en-US"/>
+        </w:rPr>
+      </w:pPr>
+    </w:p>
+    <w:p>
+      <w:pPr>
+        <w:rPr>
+          <w:lang w:val="en-US"/>
+        </w:rPr>
+      </w:pPr>
+    </w:p>
+    <w:p>
+      <w:pPr>
+        <w:rPr>
+          <w:lang w:val="en-US"/>
+        </w:rPr>
+      </w:pPr>
+    </w:p>
+    <w:p>
+      <w:pPr>
+        <w:rPr>
+          <w:lang w:val="en-US"/>
+        </w:rPr>
+      </w:pPr>
+    </w:p>
+    <w:p>
+      <w:pPr>
+        <w:rPr>
+          <w:lang w:val="en-US"/>
+        </w:rPr>
+      </w:pPr>
+    </w:p>
+    <w:p>
+      <w:pPr>
+        <w:rPr>
+          <w:lang w:val="en-US"/>
+        </w:rPr>
+      </w:pPr>
+    </w:p>
+    <w:p>
+      <w:pPr>
+        <w:pStyle w:val="ListParagraph"/>
+        <w:numPr>
+          <w:ilvl w:val="0"/>
+          <w:numId w:val="1"/>
+        </w:numPr>
+        <w:rPr>
+          <w:lang w:val="en-US"/>
+        </w:rPr>
+      </w:pPr>
+      <w:r>
+        <w:rPr>
+          <w:noProof/>
+          <w:lang w:eastAsia="nb-NO"/>
+        </w:rPr>
+        <w:drawing>
+          <wp:anchor distT="0" distB="0" distL="114300" distR="114300" simplePos="0" relativeHeight="251687936" behindDoc="1" locked="0" layoutInCell="1" allowOverlap="1" wp14:anchorId="1F45EEC2" wp14:editId="58E54FE2">
+            <wp:simplePos x="0" y="0"/>
+            <wp:positionH relativeFrom="margin">
+              <wp:posOffset>2970011</wp:posOffset>
+            </wp:positionH>
+            <wp:positionV relativeFrom="paragraph">
+              <wp:posOffset>5737554</wp:posOffset>
+            </wp:positionV>
+            <wp:extent cx="1316355" cy="1360170"/>
+            <wp:effectExtent l="0" t="0" r="0" b="0"/>
+            <wp:wrapThrough wrapText="bothSides">
+              <wp:wrapPolygon edited="0">
+                <wp:start x="2501" y="0"/>
+                <wp:lineTo x="1250" y="1815"/>
+                <wp:lineTo x="0" y="4538"/>
+                <wp:lineTo x="0" y="10286"/>
+                <wp:lineTo x="2188" y="14521"/>
+                <wp:lineTo x="2188" y="14824"/>
+                <wp:lineTo x="9065" y="19361"/>
+                <wp:lineTo x="9378" y="21176"/>
+                <wp:lineTo x="12504" y="21176"/>
+                <wp:lineTo x="12816" y="19361"/>
+                <wp:lineTo x="19693" y="14521"/>
+                <wp:lineTo x="21256" y="11496"/>
+                <wp:lineTo x="21256" y="3025"/>
+                <wp:lineTo x="19381" y="0"/>
+                <wp:lineTo x="2501" y="0"/>
+              </wp:wrapPolygon>
+            </wp:wrapThrough>
+            <wp:docPr id="37" name="Picture 37" descr="Image result for antenna icon"/>
+            <wp:cNvGraphicFramePr>
+              <a:graphicFrameLocks xmlns:a="http://schemas.openxmlformats.org/drawingml/2006/main" noChangeAspect="1"/>
+            </wp:cNvGraphicFramePr>
+            <a:graphic xmlns:a="http://schemas.openxmlformats.org/drawingml/2006/main">
+              <a:graphicData uri="http://schemas.openxmlformats.org/drawingml/2006/picture">
+                <pic:pic xmlns:pic="http://schemas.openxmlformats.org/drawingml/2006/picture">
+                  <pic:nvPicPr>
+                    <pic:cNvPr id="0" name="Picture 2" descr="Image result for antenna icon"/>
+                    <pic:cNvPicPr>
+                      <a:picLocks noChangeAspect="1" noChangeArrowheads="1"/>
+                    </pic:cNvPicPr>
+                  </pic:nvPicPr>
+                  <pic:blipFill>
+                    <a:blip r:embed="rId7" cstate="print">
+                      <a:extLst>
+                        <a:ext uri="{28A0092B-C50C-407E-A947-70E740481C1C}">
+                          <a14:useLocalDpi xmlns:a14="http://schemas.microsoft.com/office/drawing/2010/main" val="0"/>
+                        </a:ext>
+                      </a:extLst>
+                    </a:blip>
+                    <a:srcRect/>
+                    <a:stretch>
+                      <a:fillRect/>
+                    </a:stretch>
+                  </pic:blipFill>
+                  <pic:spPr bwMode="auto">
+                    <a:xfrm flipH="1">
+                      <a:off x="0" y="0"/>
+                      <a:ext cx="1316355" cy="1360170"/>
+                    </a:xfrm>
+                    <a:prstGeom prst="rect">
+                      <a:avLst/>
+                    </a:prstGeom>
+                    <a:noFill/>
+                    <a:ln>
+                      <a:noFill/>
+                    </a:ln>
+                  </pic:spPr>
+                </pic:pic>
+              </a:graphicData>
+            </a:graphic>
+            <wp14:sizeRelH relativeFrom="margin">
+              <wp14:pctWidth>0</wp14:pctWidth>
+            </wp14:sizeRelH>
+            <wp14:sizeRelV relativeFrom="margin">
+              <wp14:pctHeight>0</wp14:pctHeight>
+            </wp14:sizeRelV>
+          </wp:anchor>
+        </w:drawing>
+      </w:r>
+      <w:r>
+        <w:rPr>
+          <w:noProof/>
+          <w:lang w:eastAsia="nb-NO"/>
+        </w:rPr>
+        <mc:AlternateContent>
+          <mc:Choice Requires="wps">
+            <w:drawing>
+              <wp:anchor distT="0" distB="0" distL="114300" distR="114300" simplePos="0" relativeHeight="251686912" behindDoc="0" locked="0" layoutInCell="1" allowOverlap="1" wp14:anchorId="70366EE9" wp14:editId="7349CA5E">
+                <wp:simplePos x="0" y="0"/>
+                <wp:positionH relativeFrom="margin">
+                  <wp:posOffset>3451225</wp:posOffset>
+                </wp:positionH>
+                <wp:positionV relativeFrom="paragraph">
+                  <wp:posOffset>1159789</wp:posOffset>
+                </wp:positionV>
+                <wp:extent cx="1660550" cy="738836"/>
+                <wp:effectExtent l="0" t="0" r="24130" b="23495"/>
+                <wp:wrapNone/>
+                <wp:docPr id="33" name="Text Box 33"/>
+                <wp:cNvGraphicFramePr/>
+                <a:graphic xmlns:a="http://schemas.openxmlformats.org/drawingml/2006/main">
+                  <a:graphicData uri="http://schemas.microsoft.com/office/word/2010/wordprocessingShape">
+                    <wps:wsp>
+                      <wps:cNvSpPr txBox="1"/>
+                      <wps:spPr>
+                        <a:xfrm>
+                          <a:off x="0" y="0"/>
+                          <a:ext cx="1660550" cy="738836"/>
+                        </a:xfrm>
+                        <a:prstGeom prst="rect">
+                          <a:avLst/>
+                        </a:prstGeom>
+                        <a:solidFill>
+                          <a:schemeClr val="lt1"/>
+                        </a:solidFill>
+                        <a:ln w="6350">
+                          <a:solidFill>
+                            <a:schemeClr val="bg1"/>
+                          </a:solidFill>
+                        </a:ln>
+                      </wps:spPr>
+                      <wps:txbx>
+                        <w:txbxContent>
+                          <w:p>
+                            <w:pPr>
+                              <w:jc w:val="center"/>
+                              <w:rPr>
+                                <w:rFonts w:asciiTheme="majorHAnsi" w:hAnsiTheme="majorHAnsi" w:cstheme="majorHAnsi"/>
+                                <w:b/>
+                                <w:sz w:val="32"/>
+                                <w:szCs w:val="32"/>
+                              </w:rPr>
+                            </w:pPr>
+                            <w:r>
+                              <w:rPr>
+                                <w:rFonts w:asciiTheme="majorHAnsi" w:hAnsiTheme="majorHAnsi" w:cstheme="majorHAnsi"/>
+                                <w:b/>
+                                <w:sz w:val="32"/>
+                                <w:szCs w:val="32"/>
+                              </w:rPr>
+                              <w:t>Equipment and setup</w:t>
+                            </w:r>
+                          </w:p>
+                          <w:p>
+                            <w:pPr>
+                              <w:rPr>
+                                <w:sz w:val="40"/>
+                              </w:rPr>
+                            </w:pPr>
+                          </w:p>
+                        </w:txbxContent>
+                      </wps:txbx>
+                      <wps:bodyPr rot="0" spcFirstLastPara="0" vertOverflow="overflow" horzOverflow="overflow" vert="horz" wrap="square" lIns="91440" tIns="45720" rIns="91440" bIns="45720" numCol="1" spcCol="0" rtlCol="0" fromWordArt="0" anchor="t" anchorCtr="0" forceAA="0" compatLnSpc="1">
+                        <a:prstTxWarp prst="textNoShape">
+                          <a:avLst/>
+                        </a:prstTxWarp>
+                        <a:noAutofit/>
+                      </wps:bodyPr>
+                    </wps:wsp>
+                  </a:graphicData>
+                </a:graphic>
+                <wp14:sizeRelH relativeFrom="margin">
+                  <wp14:pctWidth>0</wp14:pctWidth>
+                </wp14:sizeRelH>
+                <wp14:sizeRelV relativeFrom="margin">
+                  <wp14:pctHeight>0</wp14:pctHeight>
+                </wp14:sizeRelV>
+              </wp:anchor>
+            </w:drawing>
+          </mc:Choice>
+          <mc:Fallback>
+            <w:pict>
+              <v:shape w14:anchorId="70366EE9" id="Text Box 33" o:spid="_x0000_s1033" type="#_x0000_t202" style="position:absolute;left:0;text-align:left;margin-left:271.75pt;margin-top:91.3pt;width:130.75pt;height:58.2pt;z-index:251686912;visibility:visible;mso-wrap-style:square;mso-width-percent:0;mso-height-percent:0;mso-wrap-distance-left:9pt;mso-wrap-distance-top:0;mso-wrap-distance-right:9pt;mso-wrap-distance-bottom:0;mso-position-horizontal:absolute;mso-position-horizontal-relative:margin;mso-position-vertical:absolute;mso-position-vertical-relative:text;mso-width-percent:0;mso-height-percent:0;mso-width-relative:margin;mso-height-relative:margin;v-text-anchor:top" o:gfxdata="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" fillcolor="white [3201]" strokecolor="white [3212]" strokeweight=".5pt">
+                <v:textbox>
+                  <w:txbxContent>
+                    <w:p>
+                      <w:pPr>
+                        <w:jc w:val="center"/>
+                        <w:rPr>
+                          <w:rFonts w:asciiTheme="majorHAnsi" w:hAnsiTheme="majorHAnsi" w:cstheme="majorHAnsi"/>
+                          <w:b/>
+                          <w:sz w:val="32"/>
+                          <w:szCs w:val="32"/>
+                        </w:rPr>
+                      </w:pPr>
+                      <w:r>
+                        <w:rPr>
+                          <w:rFonts w:asciiTheme="majorHAnsi" w:hAnsiTheme="majorHAnsi" w:cstheme="majorHAnsi"/>
+                          <w:b/>
+                          <w:sz w:val="32"/>
+                          <w:szCs w:val="32"/>
+                        </w:rPr>
+                        <w:t>Equipment and setup</w:t>
+                      </w:r>
+                    </w:p>
+                    <w:p>
+                      <w:pPr>
+                        <w:rPr>
+                          <w:sz w:val="40"/>
+                        </w:rPr>
+                      </w:pPr>
+                    </w:p>
+                  </w:txbxContent>
+                </v:textbox>
+                <w10:wrap anchorx="margin"/>
+              </v:shape>
+            </w:pict>
+          </mc:Fallback>
+        </mc:AlternateContent>
+      </w:r>
+      <w:r>
+        <w:rPr>
+          <w:noProof/>
+          <w:lang w:eastAsia="nb-NO"/>
+        </w:rPr>
+        <mc:AlternateContent>
+          <mc:Choice Requires="wps">
+            <w:drawing>
+              <wp:anchor distT="0" distB="0" distL="114300" distR="114300" simplePos="0" relativeHeight="251685888" behindDoc="0" locked="0" layoutInCell="1" allowOverlap="1" wp14:anchorId="70E55D60" wp14:editId="2A3C1500">
+                <wp:simplePos x="0" y="0"/>
+                <wp:positionH relativeFrom="margin">
+                  <wp:align>right</wp:align>
+                </wp:positionH>
+                <wp:positionV relativeFrom="paragraph">
+                  <wp:posOffset>877976</wp:posOffset>
+                </wp:positionV>
+                <wp:extent cx="2801722" cy="1448410"/>
+                <wp:effectExtent l="19050" t="0" r="36830" b="38100"/>
+                <wp:wrapNone/>
+                <wp:docPr id="34" name="Cloud 34"/>
+                <wp:cNvGraphicFramePr/>
+                <a:graphic xmlns:a="http://schemas.openxmlformats.org/drawingml/2006/main">
+                  <a:graphicData uri="http://schemas.microsoft.com/office/word/2010/wordprocessingShape">
+                    <wps:wsp>
+                      <wps:cNvSpPr/>
+                      <wps:spPr>
+                        <a:xfrm>
+                          <a:off x="0" y="0"/>
+                          <a:ext cx="2801722" cy="1448410"/>
+                        </a:xfrm>
+                        <a:prstGeom prst="cloud">
+                          <a:avLst/>
+                        </a:prstGeom>
+                        <a:solidFill>
+                          <a:schemeClr val="bg1"/>
+                        </a:solidFill>
+                      </wps:spPr>
+                      <wps:style>
+                        <a:lnRef idx="2">
+                          <a:schemeClr val="accent1">
+                            <a:shade val="50000"/>
+                          </a:schemeClr>
+                        </a:lnRef>
+                        <a:fillRef idx="1">
+                          <a:schemeClr val="accent1"/>
+                        </a:fillRef>
+                        <a:effectRef idx="0">
+                          <a:schemeClr val="accent1"/>
+                        </a:effectRef>
+                        <a:fontRef idx="minor">
+                          <a:schemeClr val="lt1"/>
+                        </a:fontRef>
+                      </wps:style>
+                      <wps:bodyPr rot="0" spcFirstLastPara="0" vertOverflow="overflow" horzOverflow="overflow" vert="horz" wrap="square" lIns="91440" tIns="45720" rIns="91440" bIns="45720" numCol="1" spcCol="0" rtlCol="0" fromWordArt="0" anchor="ctr" anchorCtr="0" forceAA="0" compatLnSpc="1">
+                        <a:prstTxWarp prst="textNoShape">
+                          <a:avLst/>
+                        </a:prstTxWarp>
+                        <a:noAutofit/>
+                      </wps:bodyPr>
+                    </wps:wsp>
+                  </a:graphicData>
+                </a:graphic>
+              </wp:anchor>
+            </w:drawing>
+          </mc:Choice>
+          <mc:Fallback>
+            <w:pict>
+              <v:shape w14:anchorId="0057DCD1" id="Cloud 34" o:spid="_x0000_s1026" style="position:absolute;margin-left:169.4pt;margin-top:69.15pt;width:220.6pt;height:114.05pt;z-index:251685888;visibility:visible;mso-wrap-style:square;mso-wrap-distance-left:9pt;mso-wrap-distance-top:0;mso-wrap-distance-right:9pt;mso-wrap-distance-bottom:0;mso-position-horizontal:right;mso-position-horizontal-relative:margin;mso-position-vertical:absolute;mso-position-vertical-relative:text;v-text-anchor:middle" coordsize="43200,43200" o:gfxdata="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" path="m3900,14370c3629,11657,4261,8921,5623,6907,7775,3726,11264,3017,14005,5202,15678,909,19914,22,22456,3432,23097,1683,24328,474,25749,200v1564,-302,3126,570,4084,2281c31215,267,33501,-460,35463,690v1495,876,2567,2710,2855,4886c40046,6218,41422,7998,41982,10318v407,1684,349,3513,-164,5142c43079,17694,43520,20590,43016,23322v-670,3632,-2888,6352,-5612,6882c37391,32471,36658,34621,35395,36101v-1919,2249,-4691,2538,-6840,714c27860,39948,25999,42343,23667,43106v-2748,899,-5616,-633,-7187,-3840c12772,42310,7956,40599,5804,35472,3690,35809,1705,34024,1110,31250,679,29243,1060,27077,2113,25551,619,24354,-213,22057,-5,19704,239,16949,1845,14791,3863,14507v12,-46,25,-91,37,-137xem4693,26177nfc3809,26271,2925,25993,2160,25380t4768,9519nfc6573,35092,6200,35220,5820,35280t10658,3810nfc16211,38544,15987,37961,15810,37350m28827,34751nfc28788,35398,28698,36038,28560,36660m34129,22954nfc36133,24282,37398,27058,37380,30090m41798,15354nfc41473,16386,40978,17302,40350,18030m38324,5426nfc38379,5843,38405,6266,38400,6690m29078,3952nfc29267,3369,29516,2826,29820,2340m22141,4720nfc22218,4238,22339,3771,22500,3330m14000,5192nfc14472,5568,14908,6021,15300,6540m4127,15789nfc4024,15325,3948,14851,3900,14370e" fillcolor="white [3212]" strokecolor="#1f3763 [1604]" strokeweight="1pt">
+                <v:stroke joinstyle="miter"/>
+                <v:path arrowok="t" o:connecttype="custom" o:connectlocs="304363,877663;140086,850941;449313,1170094;377454,1182868;1068675,1310610;1025352,1252271;1869566,1165132;1852250,1229137;2213425,769602;2424268,1008858;2710796,514789;2616886,604510;2485491,181923;2490420,224302;1885844,132503;1933966,78456;1435947,158252;1459230,111648;907965,174077;992277,219273;267655,529374;252933,481797" o:connectangles="0,0,0,0,0,0,0,0,0,0,0,0,0,0,0,0,0,0,0,0,0,0"/>
+                <w10:wrap anchorx="margin"/>
+              </v:shape>
+            </w:pict>
+          </mc:Fallback>
+        </mc:AlternateContent>
+      </w:r>
+      <w:r>
+        <w:rPr>
+          <w:noProof/>
+          <w:lang w:eastAsia="nb-NO"/>
+        </w:rPr>
+        <w:drawing>
+          <wp:anchor distT="0" distB="0" distL="114300" distR="114300" simplePos="0" relativeHeight="251684864" behindDoc="1" locked="0" layoutInCell="1" allowOverlap="1" wp14:anchorId="5DFE74D8" wp14:editId="05D56621">
+            <wp:simplePos x="0" y="0"/>
+            <wp:positionH relativeFrom="margin">
+              <wp:posOffset>1864919</wp:posOffset>
+            </wp:positionH>
+            <wp:positionV relativeFrom="paragraph">
+              <wp:posOffset>967384</wp:posOffset>
+            </wp:positionV>
+            <wp:extent cx="1316355" cy="1360170"/>
+            <wp:effectExtent l="0" t="0" r="0" b="0"/>
+            <wp:wrapSquare wrapText="bothSides"/>
+            <wp:docPr id="38" name="Picture 38" descr="Image result for antenna icon"/>
+            <wp:cNvGraphicFramePr>
+              <a:graphicFrameLocks xmlns:a="http://schemas.openxmlformats.org/drawingml/2006/main" noChangeAspect="1"/>
+            </wp:cNvGraphicFramePr>
+            <a:graphic xmlns:a="http://schemas.openxmlformats.org/drawingml/2006/main">
+              <a:graphicData uri="http://schemas.openxmlformats.org/drawingml/2006/picture">
+                <pic:pic xmlns:pic="http://schemas.openxmlformats.org/drawingml/2006/picture">
+                  <pic:nvPicPr>
+                    <pic:cNvPr id="0" name="Picture 2" descr="Image result for antenna icon"/>
+                    <pic:cNvPicPr>
+                      <a:picLocks noChangeAspect="1" noChangeArrowheads="1"/>
+                    </pic:cNvPicPr>
+                  </pic:nvPicPr>
+                  <pic:blipFill>
+                    <a:blip r:embed="rId7" cstate="print">
+                      <a:extLst>
+                        <a:ext uri="{28A0092B-C50C-407E-A947-70E740481C1C}">
+                          <a14:useLocalDpi xmlns:a14="http://schemas.microsoft.com/office/drawing/2010/main" val="0"/>
+                        </a:ext>
+                      </a:extLst>
+                    </a:blip>
+                    <a:srcRect/>
+                    <a:stretch>
+                      <a:fillRect/>
+                    </a:stretch>
+                  </pic:blipFill>
+                  <pic:spPr bwMode="auto">
+                    <a:xfrm flipH="1">
+                      <a:off x="0" y="0"/>
+                      <a:ext cx="1316355" cy="1360170"/>
+                    </a:xfrm>
+                    <a:prstGeom prst="rect">
+                      <a:avLst/>
+                    </a:prstGeom>
+                    <a:noFill/>
+                    <a:ln>
+                      <a:noFill/>
+                    </a:ln>
+                  </pic:spPr>
+                </pic:pic>
+              </a:graphicData>
+            </a:graphic>
+            <wp14:sizeRelH relativeFrom="margin">
+              <wp14:pctWidth>0</wp14:pctWidth>
+            </wp14:sizeRelH>
+            <wp14:sizeRelV relativeFrom="margin">
+              <wp14:pctHeight>0</wp14:pctHeight>
+            </wp14:sizeRelV>
+          </wp:anchor>
+        </w:drawing>
+      </w:r>
+      <w:r>
+        <w:rPr>
+          <w:noProof/>
+          <w:lang w:eastAsia="nb-NO"/>
+        </w:rPr>
+        <mc:AlternateContent>
+          <mc:Choice Requires="wps">
+            <w:drawing>
+              <wp:anchor distT="0" distB="0" distL="114300" distR="114300" simplePos="0" relativeHeight="251683840" behindDoc="0" locked="0" layoutInCell="1" allowOverlap="1" wp14:anchorId="66BBA36D" wp14:editId="47798994">
+                <wp:simplePos x="0" y="0"/>
+                <wp:positionH relativeFrom="column">
+                  <wp:posOffset>-314249</wp:posOffset>
+                </wp:positionH>
+                <wp:positionV relativeFrom="paragraph">
+                  <wp:posOffset>1172210</wp:posOffset>
+                </wp:positionV>
+                <wp:extent cx="2113737" cy="746151"/>
+                <wp:effectExtent l="0" t="0" r="20320" b="15875"/>
+                <wp:wrapNone/>
+                <wp:docPr id="35" name="Text Box 35"/>
+                <wp:cNvGraphicFramePr/>
+                <a:graphic xmlns:a="http://schemas.openxmlformats.org/drawingml/2006/main">
+                  <a:graphicData uri="http://schemas.microsoft.com/office/word/2010/wordprocessingShape">
+                    <wps:wsp>
+                      <wps:cNvSpPr txBox="1"/>
+                      <wps:spPr>
+                        <a:xfrm>
+                          <a:off x="0" y="0"/>
+                          <a:ext cx="2113737" cy="746151"/>
+                        </a:xfrm>
+                        <a:prstGeom prst="rect">
+                          <a:avLst/>
+                        </a:prstGeom>
+                        <a:solidFill>
+                          <a:schemeClr val="lt1"/>
+                        </a:solidFill>
+                        <a:ln w="6350">
+                          <a:solidFill>
+                            <a:schemeClr val="bg1"/>
+                          </a:solidFill>
+                        </a:ln>
+                      </wps:spPr>
+                      <wps:txbx>
+                        <w:txbxContent>
+                          <w:p>
+                            <w:pPr>
+                              <w:spacing w:line="259" w:lineRule="auto"/>
+                              <w:jc w:val="center"/>
+                              <w:rPr>
+                                <w:rFonts w:asciiTheme="majorHAnsi" w:hAnsiTheme="majorHAnsi" w:cstheme="majorHAnsi"/>
+                                <w:b/>
+                                <w:sz w:val="32"/>
+                                <w:szCs w:val="32"/>
+                              </w:rPr>
+                            </w:pPr>
+                            <w:r>
+                              <w:rPr>
+                                <w:rFonts w:asciiTheme="majorHAnsi" w:hAnsiTheme="majorHAnsi" w:cstheme="majorHAnsi"/>
+                                <w:b/>
+                                <w:sz w:val="32"/>
+                                <w:szCs w:val="32"/>
+                              </w:rPr>
+                              <w:t>Wireless</w:t>
+                            </w:r>
+                            <w:r>
+                              <w:rPr>
+                                <w:rFonts w:asciiTheme="majorHAnsi" w:hAnsiTheme="majorHAnsi" w:cstheme="majorHAnsi"/>
+                                <w:b/>
+                                <w:sz w:val="32"/>
+                                <w:szCs w:val="32"/>
+                              </w:rPr>
+                              <w:t xml:space="preserve"> c</w:t>
+                            </w:r>
+                            <w:r>
+                              <w:rPr>
+                                <w:rFonts w:asciiTheme="majorHAnsi" w:hAnsiTheme="majorHAnsi" w:cstheme="majorHAnsi"/>
+                                <w:b/>
+                                <w:sz w:val="32"/>
+                                <w:szCs w:val="32"/>
+                              </w:rPr>
+                              <w:t>hannel</w:t>
+                            </w:r>
+                            <w:r>
+                              <w:rPr>
+                                <w:rFonts w:asciiTheme="majorHAnsi" w:hAnsiTheme="majorHAnsi" w:cstheme="majorHAnsi"/>
+                                <w:b/>
+                                <w:sz w:val="32"/>
+                                <w:szCs w:val="32"/>
+                              </w:rPr>
+                              <w:t xml:space="preserve"> and practical limitaions</w:t>
+                            </w:r>
+                          </w:p>
+                        </w:txbxContent>
+                      </wps:txbx>
+                      <wps:bodyPr rot="0" spcFirstLastPara="0" vertOverflow="overflow" horzOverflow="overflow" vert="horz" wrap="square" lIns="91440" tIns="45720" rIns="91440" bIns="45720" numCol="1" spcCol="0" rtlCol="0" fromWordArt="0" anchor="t" anchorCtr="0" forceAA="0" compatLnSpc="1">
+                        <a:prstTxWarp prst="textNoShape">
+                          <a:avLst/>
+                        </a:prstTxWarp>
+                        <a:noAutofit/>
+                      </wps:bodyPr>
+                    </wps:wsp>
+                  </a:graphicData>
+                </a:graphic>
+                <wp14:sizeRelH relativeFrom="margin">
+                  <wp14:pctWidth>0</wp14:pctWidth>
+                </wp14:sizeRelH>
+                <wp14:sizeRelV relativeFrom="margin">
+                  <wp14:pctHeight>0</wp14:pctHeight>
+                </wp14:sizeRelV>
+              </wp:anchor>
+            </w:drawing>
+          </mc:Choice>
+          <mc:Fallback>
+            <w:pict>
+              <v:shape w14:anchorId="66BBA36D" id="Text Box 35" o:spid="_x0000_s1034" type="#_x0000_t202" style="position:absolute;left:0;text-align:left;margin-left:-24.75pt;margin-top:92.3pt;width:166.45pt;height:58.75pt;z-index:251683840;visibility:visible;mso-wrap-style:square;mso-width-percent:0;mso-height-percent:0;mso-wrap-distance-left:9pt;mso-wrap-distance-top:0;mso-wrap-distance-right:9pt;mso-wrap-distance-bottom:0;mso-position-horizontal:absolute;mso-position-horizontal-relative:text;mso-position-vertical:absolute;mso-position-vertical-relative:text;mso-width-percent:0;mso-height-percent:0;mso-width-relative:margin;mso-height-relative:margin;v-text-anchor:top" o:gfxdata="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" fillcolor="white [3201]" strokecolor="white [3212]" strokeweight=".5pt">
+                <v:textbox>
+                  <w:txbxContent>
+                    <w:p>
+                      <w:pPr>
+                        <w:spacing w:line="259" w:lineRule="auto"/>
+                        <w:jc w:val="center"/>
+                        <w:rPr>
+                          <w:rFonts w:asciiTheme="majorHAnsi" w:hAnsiTheme="majorHAnsi" w:cstheme="majorHAnsi"/>
+                          <w:b/>
+                          <w:sz w:val="32"/>
+                          <w:szCs w:val="32"/>
+                        </w:rPr>
+                      </w:pPr>
+                      <w:r>
+                        <w:rPr>
+                          <w:rFonts w:asciiTheme="majorHAnsi" w:hAnsiTheme="majorHAnsi" w:cstheme="majorHAnsi"/>
+                          <w:b/>
+                          <w:sz w:val="32"/>
+                          <w:szCs w:val="32"/>
+                        </w:rPr>
+                        <w:t>Wireless</w:t>
+                      </w:r>
+                      <w:r>
+                        <w:rPr>
+                          <w:rFonts w:asciiTheme="majorHAnsi" w:hAnsiTheme="majorHAnsi" w:cstheme="majorHAnsi"/>
+                          <w:b/>
+                          <w:sz w:val="32"/>
+                          <w:szCs w:val="32"/>
+                        </w:rPr>
+                        <w:t xml:space="preserve"> c</w:t>
+                      </w:r>
+                      <w:r>
+                        <w:rPr>
+                          <w:rFonts w:asciiTheme="majorHAnsi" w:hAnsiTheme="majorHAnsi" w:cstheme="majorHAnsi"/>
+                          <w:b/>
+                          <w:sz w:val="32"/>
+                          <w:szCs w:val="32"/>
+                        </w:rPr>
+                        <w:t>hannel</w:t>
+                      </w:r>
+                      <w:r>
+                        <w:rPr>
+                          <w:rFonts w:asciiTheme="majorHAnsi" w:hAnsiTheme="majorHAnsi" w:cstheme="majorHAnsi"/>
+                          <w:b/>
+                          <w:sz w:val="32"/>
+                          <w:szCs w:val="32"/>
+                        </w:rPr>
+                        <w:t xml:space="preserve"> and practical limitaions</w:t>
+                      </w:r>
+                    </w:p>
+                  </w:txbxContent>
+                </v:textbox>
+              </v:shape>
+            </w:pict>
+          </mc:Fallback>
+        </mc:AlternateContent>
+      </w:r>
+      <w:r>
+        <w:rPr>
+          <w:noProof/>
+          <w:lang w:eastAsia="nb-NO"/>
+        </w:rPr>
+        <mc:AlternateContent>
+          <mc:Choice Requires="wps">
+            <w:drawing>
+              <wp:anchor distT="0" distB="0" distL="114300" distR="114300" simplePos="0" relativeHeight="251682816" behindDoc="0" locked="0" layoutInCell="1" allowOverlap="1" wp14:anchorId="1C9FCBB5" wp14:editId="3956A988">
+                <wp:simplePos x="0" y="0"/>
+                <wp:positionH relativeFrom="column">
+                  <wp:posOffset>-628650</wp:posOffset>
+                </wp:positionH>
+                <wp:positionV relativeFrom="paragraph">
+                  <wp:posOffset>879017</wp:posOffset>
+                </wp:positionV>
+                <wp:extent cx="2801722" cy="1448410"/>
+                <wp:effectExtent l="19050" t="0" r="36830" b="38100"/>
+                <wp:wrapNone/>
+                <wp:docPr id="36" name="Cloud 36"/>
+                <wp:cNvGraphicFramePr/>
+                <a:graphic xmlns:a="http://schemas.openxmlformats.org/drawingml/2006/main">
+                  <a:graphicData uri="http://schemas.microsoft.com/office/word/2010/wordprocessingShape">
+                    <wps:wsp>
+                      <wps:cNvSpPr/>
+                      <wps:spPr>
+                        <a:xfrm>
+                          <a:off x="0" y="0"/>
+                          <a:ext cx="2801722" cy="1448410"/>
+                        </a:xfrm>
+                        <a:prstGeom prst="cloud">
+                          <a:avLst/>
+                        </a:prstGeom>
+                        <a:solidFill>
+                          <a:schemeClr val="bg1"/>
+                        </a:solidFill>
+                      </wps:spPr>
+                      <wps:style>
+                        <a:lnRef idx="2">
+                          <a:schemeClr val="accent1">
+                            <a:shade val="50000"/>
+                          </a:schemeClr>
+                        </a:lnRef>
+                        <a:fillRef idx="1">
+                          <a:schemeClr val="accent1"/>
+                        </a:fillRef>
+                        <a:effectRef idx="0">
+                          <a:schemeClr val="accent1"/>
+                        </a:effectRef>
+                        <a:fontRef idx="minor">
+                          <a:schemeClr val="lt1"/>
+                        </a:fontRef>
+                      </wps:style>
+                      <wps:bodyPr rot="0" spcFirstLastPara="0" vertOverflow="overflow" horzOverflow="overflow" vert="horz" wrap="square" lIns="91440" tIns="45720" rIns="91440" bIns="45720" numCol="1" spcCol="0" rtlCol="0" fromWordArt="0" anchor="ctr" anchorCtr="0" forceAA="0" compatLnSpc="1">
+                        <a:prstTxWarp prst="textNoShape">
+                          <a:avLst/>
+                        </a:prstTxWarp>
+                        <a:noAutofit/>
+                      </wps:bodyPr>
+                    </wps:wsp>
+                  </a:graphicData>
+                </a:graphic>
+              </wp:anchor>
+            </w:drawing>
+          </mc:Choice>
+          <mc:Fallback>
+            <w:pict>
+              <v:shape w14:anchorId="3C86B757" id="Cloud 36" o:spid="_x0000_s1026" style="position:absolute;margin-left:-49.5pt;margin-top:69.2pt;width:220.6pt;height:114.05pt;z-index:251682816;visibility:visible;mso-wrap-style:square;mso-wrap-distance-left:9pt;mso-wrap-distance-top:0;mso-wrap-distance-right:9pt;mso-wrap-distance-bottom:0;mso-position-horizontal:absolute;mso-position-horizontal-relative:text;mso-position-vertical:absolute;mso-position-vertical-relative:text;v-text-anchor:middle" coordsize="43200,43200" o:gfxdata="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" path="m3900,14370c3629,11657,4261,8921,5623,6907,7775,3726,11264,3017,14005,5202,15678,909,19914,22,22456,3432,23097,1683,24328,474,25749,200v1564,-302,3126,570,4084,2281c31215,267,33501,-460,35463,690v1495,876,2567,2710,2855,4886c40046,6218,41422,7998,41982,10318v407,1684,349,3513,-164,5142c43079,17694,43520,20590,43016,23322v-670,3632,-2888,6352,-5612,6882c37391,32471,36658,34621,35395,36101v-1919,2249,-4691,2538,-6840,714c27860,39948,25999,42343,23667,43106v-2748,899,-5616,-633,-7187,-3840c12772,42310,7956,40599,5804,35472,3690,35809,1705,34024,1110,31250,679,29243,1060,27077,2113,25551,619,24354,-213,22057,-5,19704,239,16949,1845,14791,3863,14507v12,-46,25,-91,37,-137xem4693,26177nfc3809,26271,2925,25993,2160,25380t4768,9519nfc6573,35092,6200,35220,5820,35280t10658,3810nfc16211,38544,15987,37961,15810,37350m28827,34751nfc28788,35398,28698,36038,28560,36660m34129,22954nfc36133,24282,37398,27058,37380,30090m41798,15354nfc41473,16386,40978,17302,40350,18030m38324,5426nfc38379,5843,38405,6266,38400,6690m29078,3952nfc29267,3369,29516,2826,29820,2340m22141,4720nfc22218,4238,22339,3771,22500,3330m14000,5192nfc14472,5568,14908,6021,15300,6540m4127,15789nfc4024,15325,3948,14851,3900,14370e" fillcolor="white [3212]" strokecolor="#1f3763 [1604]" strokeweight="1pt">
+                <v:stroke joinstyle="miter"/>
+                <v:path arrowok="t" o:connecttype="custom" o:connectlocs="304363,877663;140086,850941;449313,1170094;377454,1182868;1068675,1310610;1025352,1252271;1869566,1165132;1852250,1229137;2213425,769602;2424268,1008858;2710796,514789;2616886,604510;2485491,181923;2490420,224302;1885844,132503;1933966,78456;1435947,158252;1459230,111648;907965,174077;992277,219273;267655,529374;252933,481797" o:connectangles="0,0,0,0,0,0,0,0,0,0,0,0,0,0,0,0,0,0,0,0,0,0"/>
+              </v:shape>
+            </w:pict>
+          </mc:Fallback>
+        </mc:AlternateContent>
+      </w:r>
+      <w:r>
+        <w:rPr>
+          <w:lang w:val="en-US"/>
+        </w:rPr>
+        <w:t xml:space="preserve"> </w:t>
+      </w:r>
+    </w:p>
+    <w:p>
+      <w:pPr>
+        <w:rPr>
+          <w:lang w:val="en-US"/>
+        </w:rPr>
+      </w:pPr>
     </w:p>
     <w:sectPr>
       <w:pgSz w:w="11906" w:h="16838"/>
@@ -289,15 +2986,13 @@
   <w:docDefaults>
     <w:rPrDefault>
       <w:rPr>
-        <w:rFonts w:asciiTheme="minorHAnsi" w:eastAsiaTheme="minorHAnsi" w:hAnsiTheme="minorHAnsi" w:cstheme="minorBidi"/>
-        <w:sz w:val="22"/>
-        <w:szCs w:val="22"/>
+        <w:rFonts w:asciiTheme="minorHAnsi" w:eastAsiaTheme="minorEastAsia" w:hAnsiTheme="minorHAnsi" w:cstheme="minorBidi"/>
         <w:lang w:val="nb-NO" w:eastAsia="en-US" w:bidi="ar-SA"/>
       </w:rPr>
     </w:rPrDefault>
     <w:pPrDefault>
       <w:pPr>
-        <w:spacing w:after="160" w:line="259" w:lineRule="auto"/>
+        <w:spacing w:before="100" w:after="200" w:line="276" w:lineRule="auto"/>
       </w:pPr>
     </w:pPrDefault>
   </w:docDefaults>
@@ -680,6 +3375,216 @@
   <w:style w:type="paragraph" w:default="1" w:styleId="Normal">
     <w:name w:val="Normal"/>
     <w:qFormat/>
+    <w:rsid w:val="004B4249"/>
+  </w:style>
+  <w:style w:type="paragraph" w:styleId="Heading1">
+    <w:name w:val="heading 1"/>
+    <w:basedOn w:val="Normal"/>
+    <w:next w:val="Normal"/>
+    <w:link w:val="Heading1Char"/>
+    <w:uiPriority w:val="9"/>
+    <w:qFormat/>
+    <w:rsid w:val="004B4249"/>
+    <w:pPr>
+      <w:pBdr>
+        <w:top w:val="single" w:sz="24" w:space="0" w:color="4472C4" w:themeColor="accent1"/>
+        <w:left w:val="single" w:sz="24" w:space="0" w:color="4472C4" w:themeColor="accent1"/>
+        <w:bottom w:val="single" w:sz="24" w:space="0" w:color="4472C4" w:themeColor="accent1"/>
+        <w:right w:val="single" w:sz="24" w:space="0" w:color="4472C4" w:themeColor="accent1"/>
+      </w:pBdr>
+      <w:shd w:val="clear" w:color="auto" w:fill="4472C4" w:themeFill="accent1"/>
+      <w:spacing w:after="0"/>
+      <w:outlineLvl w:val="0"/>
+    </w:pPr>
+    <w:rPr>
+      <w:caps/>
+      <w:color w:val="FFFFFF" w:themeColor="background1"/>
+      <w:spacing w:val="15"/>
+      <w:sz w:val="22"/>
+      <w:szCs w:val="22"/>
+    </w:rPr>
+  </w:style>
+  <w:style w:type="paragraph" w:styleId="Heading2">
+    <w:name w:val="heading 2"/>
+    <w:basedOn w:val="Normal"/>
+    <w:next w:val="Normal"/>
+    <w:link w:val="Heading2Char"/>
+    <w:uiPriority w:val="9"/>
+    <w:semiHidden/>
+    <w:unhideWhenUsed/>
+    <w:qFormat/>
+    <w:rsid w:val="004B4249"/>
+    <w:pPr>
+      <w:pBdr>
+        <w:top w:val="single" w:sz="24" w:space="0" w:color="D9E2F3" w:themeColor="accent1" w:themeTint="33"/>
+        <w:left w:val="single" w:sz="24" w:space="0" w:color="D9E2F3" w:themeColor="accent1" w:themeTint="33"/>
+        <w:bottom w:val="single" w:sz="24" w:space="0" w:color="D9E2F3" w:themeColor="accent1" w:themeTint="33"/>
+        <w:right w:val="single" w:sz="24" w:space="0" w:color="D9E2F3" w:themeColor="accent1" w:themeTint="33"/>
+      </w:pBdr>
+      <w:shd w:val="clear" w:color="auto" w:fill="D9E2F3" w:themeFill="accent1" w:themeFillTint="33"/>
+      <w:spacing w:after="0"/>
+      <w:outlineLvl w:val="1"/>
+    </w:pPr>
+    <w:rPr>
+      <w:caps/>
+      <w:spacing w:val="15"/>
+    </w:rPr>
+  </w:style>
+  <w:style w:type="paragraph" w:styleId="Heading3">
+    <w:name w:val="heading 3"/>
+    <w:basedOn w:val="Normal"/>
+    <w:next w:val="Normal"/>
+    <w:link w:val="Heading3Char"/>
+    <w:uiPriority w:val="9"/>
+    <w:semiHidden/>
+    <w:unhideWhenUsed/>
+    <w:qFormat/>
+    <w:rsid w:val="004B4249"/>
+    <w:pPr>
+      <w:pBdr>
+        <w:top w:val="single" w:sz="6" w:space="2" w:color="4472C4" w:themeColor="accent1"/>
+      </w:pBdr>
+      <w:spacing w:before="300" w:after="0"/>
+      <w:outlineLvl w:val="2"/>
+    </w:pPr>
+    <w:rPr>
+      <w:caps/>
+      <w:color w:val="1F3763" w:themeColor="accent1" w:themeShade="7F"/>
+      <w:spacing w:val="15"/>
+    </w:rPr>
+  </w:style>
+  <w:style w:type="paragraph" w:styleId="Heading4">
+    <w:name w:val="heading 4"/>
+    <w:basedOn w:val="Normal"/>
+    <w:next w:val="Normal"/>
+    <w:link w:val="Heading4Char"/>
+    <w:uiPriority w:val="9"/>
+    <w:semiHidden/>
+    <w:unhideWhenUsed/>
+    <w:qFormat/>
+    <w:rsid w:val="004B4249"/>
+    <w:pPr>
+      <w:pBdr>
+        <w:top w:val="dotted" w:sz="6" w:space="2" w:color="4472C4" w:themeColor="accent1"/>
+      </w:pBdr>
+      <w:spacing w:before="200" w:after="0"/>
+      <w:outlineLvl w:val="3"/>
+    </w:pPr>
+    <w:rPr>
+      <w:caps/>
+      <w:color w:val="2F5496" w:themeColor="accent1" w:themeShade="BF"/>
+      <w:spacing w:val="10"/>
+    </w:rPr>
+  </w:style>
+  <w:style w:type="paragraph" w:styleId="Heading5">
+    <w:name w:val="heading 5"/>
+    <w:basedOn w:val="Normal"/>
+    <w:next w:val="Normal"/>
+    <w:link w:val="Heading5Char"/>
+    <w:uiPriority w:val="9"/>
+    <w:semiHidden/>
+    <w:unhideWhenUsed/>
+    <w:qFormat/>
+    <w:rsid w:val="004B4249"/>
+    <w:pPr>
+      <w:pBdr>
+        <w:bottom w:val="single" w:sz="6" w:space="1" w:color="4472C4" w:themeColor="accent1"/>
+      </w:pBdr>
+      <w:spacing w:before="200" w:after="0"/>
+      <w:outlineLvl w:val="4"/>
+    </w:pPr>
+    <w:rPr>
+      <w:caps/>
+      <w:color w:val="2F5496" w:themeColor="accent1" w:themeShade="BF"/>
+      <w:spacing w:val="10"/>
+    </w:rPr>
+  </w:style>
+  <w:style w:type="paragraph" w:styleId="Heading6">
+    <w:name w:val="heading 6"/>
+    <w:basedOn w:val="Normal"/>
+    <w:next w:val="Normal"/>
+    <w:link w:val="Heading6Char"/>
+    <w:uiPriority w:val="9"/>
+    <w:semiHidden/>
+    <w:unhideWhenUsed/>
+    <w:qFormat/>
+    <w:rsid w:val="004B4249"/>
+    <w:pPr>
+      <w:pBdr>
+        <w:bottom w:val="dotted" w:sz="6" w:space="1" w:color="4472C4" w:themeColor="accent1"/>
+      </w:pBdr>
+      <w:spacing w:before="200" w:after="0"/>
+      <w:outlineLvl w:val="5"/>
+    </w:pPr>
+    <w:rPr>
+      <w:caps/>
+      <w:color w:val="2F5496" w:themeColor="accent1" w:themeShade="BF"/>
+      <w:spacing w:val="10"/>
+    </w:rPr>
+  </w:style>
+  <w:style w:type="paragraph" w:styleId="Heading7">
+    <w:name w:val="heading 7"/>
+    <w:basedOn w:val="Normal"/>
+    <w:next w:val="Normal"/>
+    <w:link w:val="Heading7Char"/>
+    <w:uiPriority w:val="9"/>
+    <w:semiHidden/>
+    <w:unhideWhenUsed/>
+    <w:qFormat/>
+    <w:rsid w:val="004B4249"/>
+    <w:pPr>
+      <w:spacing w:before="200" w:after="0"/>
+      <w:outlineLvl w:val="6"/>
+    </w:pPr>
+    <w:rPr>
+      <w:caps/>
+      <w:color w:val="2F5496" w:themeColor="accent1" w:themeShade="BF"/>
+      <w:spacing w:val="10"/>
+    </w:rPr>
+  </w:style>
+  <w:style w:type="paragraph" w:styleId="Heading8">
+    <w:name w:val="heading 8"/>
+    <w:basedOn w:val="Normal"/>
+    <w:next w:val="Normal"/>
+    <w:link w:val="Heading8Char"/>
+    <w:uiPriority w:val="9"/>
+    <w:semiHidden/>
+    <w:unhideWhenUsed/>
+    <w:qFormat/>
+    <w:rsid w:val="004B4249"/>
+    <w:pPr>
+      <w:spacing w:before="200" w:after="0"/>
+      <w:outlineLvl w:val="7"/>
+    </w:pPr>
+    <w:rPr>
+      <w:caps/>
+      <w:spacing w:val="10"/>
+      <w:sz w:val="18"/>
+      <w:szCs w:val="18"/>
+    </w:rPr>
+  </w:style>
+  <w:style w:type="paragraph" w:styleId="Heading9">
+    <w:name w:val="heading 9"/>
+    <w:basedOn w:val="Normal"/>
+    <w:next w:val="Normal"/>
+    <w:link w:val="Heading9Char"/>
+    <w:uiPriority w:val="9"/>
+    <w:semiHidden/>
+    <w:unhideWhenUsed/>
+    <w:qFormat/>
+    <w:rsid w:val="004B4249"/>
+    <w:pPr>
+      <w:spacing w:before="200" w:after="0"/>
+      <w:outlineLvl w:val="8"/>
+    </w:pPr>
+    <w:rPr>
+      <w:i/>
+      <w:iCs/>
+      <w:caps/>
+      <w:spacing w:val="10"/>
+      <w:sz w:val="18"/>
+      <w:szCs w:val="18"/>
+    </w:rPr>
   </w:style>
   <w:style w:type="character" w:default="1" w:styleId="DefaultParagraphFont">
     <w:name w:val="Default Paragraph Font"/>
@@ -717,6 +3622,378 @@
     <w:pPr>
       <w:ind w:left="720"/>
       <w:contextualSpacing/>
+    </w:pPr>
+  </w:style>
+  <w:style w:type="character" w:customStyle="1" w:styleId="Heading1Char">
+    <w:name w:val="Heading 1 Char"/>
+    <w:basedOn w:val="DefaultParagraphFont"/>
+    <w:link w:val="Heading1"/>
+    <w:uiPriority w:val="9"/>
+    <w:rsid w:val="004B4249"/>
+    <w:rPr>
+      <w:caps/>
+      <w:color w:val="FFFFFF" w:themeColor="background1"/>
+      <w:spacing w:val="15"/>
+      <w:sz w:val="22"/>
+      <w:szCs w:val="22"/>
+      <w:shd w:val="clear" w:color="auto" w:fill="4472C4" w:themeFill="accent1"/>
+    </w:rPr>
+  </w:style>
+  <w:style w:type="character" w:customStyle="1" w:styleId="Heading2Char">
+    <w:name w:val="Heading 2 Char"/>
+    <w:basedOn w:val="DefaultParagraphFont"/>
+    <w:link w:val="Heading2"/>
+    <w:uiPriority w:val="9"/>
+    <w:semiHidden/>
+    <w:rsid w:val="004B4249"/>
+    <w:rPr>
+      <w:caps/>
+      <w:spacing w:val="15"/>
+      <w:shd w:val="clear" w:color="auto" w:fill="D9E2F3" w:themeFill="accent1" w:themeFillTint="33"/>
+    </w:rPr>
+  </w:style>
+  <w:style w:type="character" w:customStyle="1" w:styleId="Heading3Char">
+    <w:name w:val="Heading 3 Char"/>
+    <w:basedOn w:val="DefaultParagraphFont"/>
+    <w:link w:val="Heading3"/>
+    <w:uiPriority w:val="9"/>
+    <w:semiHidden/>
+    <w:rsid w:val="004B4249"/>
+    <w:rPr>
+      <w:caps/>
+      <w:color w:val="1F3763" w:themeColor="accent1" w:themeShade="7F"/>
+      <w:spacing w:val="15"/>
+    </w:rPr>
+  </w:style>
+  <w:style w:type="character" w:customStyle="1" w:styleId="Heading4Char">
+    <w:name w:val="Heading 4 Char"/>
+    <w:basedOn w:val="DefaultParagraphFont"/>
+    <w:link w:val="Heading4"/>
+    <w:uiPriority w:val="9"/>
+    <w:semiHidden/>
+    <w:rsid w:val="004B4249"/>
+    <w:rPr>
+      <w:caps/>
+      <w:color w:val="2F5496" w:themeColor="accent1" w:themeShade="BF"/>
+      <w:spacing w:val="10"/>
+    </w:rPr>
+  </w:style>
+  <w:style w:type="character" w:customStyle="1" w:styleId="Heading5Char">
+    <w:name w:val="Heading 5 Char"/>
+    <w:basedOn w:val="DefaultParagraphFont"/>
+    <w:link w:val="Heading5"/>
+    <w:uiPriority w:val="9"/>
+    <w:semiHidden/>
+    <w:rsid w:val="004B4249"/>
+    <w:rPr>
+      <w:caps/>
+      <w:color w:val="2F5496" w:themeColor="accent1" w:themeShade="BF"/>
+      <w:spacing w:val="10"/>
+    </w:rPr>
+  </w:style>
+  <w:style w:type="character" w:customStyle="1" w:styleId="Heading6Char">
+    <w:name w:val="Heading 6 Char"/>
+    <w:basedOn w:val="DefaultParagraphFont"/>
+    <w:link w:val="Heading6"/>
+    <w:uiPriority w:val="9"/>
+    <w:semiHidden/>
+    <w:rsid w:val="004B4249"/>
+    <w:rPr>
+      <w:caps/>
+      <w:color w:val="2F5496" w:themeColor="accent1" w:themeShade="BF"/>
+      <w:spacing w:val="10"/>
+    </w:rPr>
+  </w:style>
+  <w:style w:type="character" w:customStyle="1" w:styleId="Heading7Char">
+    <w:name w:val="Heading 7 Char"/>
+    <w:basedOn w:val="DefaultParagraphFont"/>
+    <w:link w:val="Heading7"/>
+    <w:uiPriority w:val="9"/>
+    <w:semiHidden/>
+    <w:rsid w:val="004B4249"/>
+    <w:rPr>
+      <w:caps/>
+      <w:color w:val="2F5496" w:themeColor="accent1" w:themeShade="BF"/>
+      <w:spacing w:val="10"/>
+    </w:rPr>
+  </w:style>
+  <w:style w:type="character" w:customStyle="1" w:styleId="Heading8Char">
+    <w:name w:val="Heading 8 Char"/>
+    <w:basedOn w:val="DefaultParagraphFont"/>
+    <w:link w:val="Heading8"/>
+    <w:uiPriority w:val="9"/>
+    <w:semiHidden/>
+    <w:rsid w:val="004B4249"/>
+    <w:rPr>
+      <w:caps/>
+      <w:spacing w:val="10"/>
+      <w:sz w:val="18"/>
+      <w:szCs w:val="18"/>
+    </w:rPr>
+  </w:style>
+  <w:style w:type="character" w:customStyle="1" w:styleId="Heading9Char">
+    <w:name w:val="Heading 9 Char"/>
+    <w:basedOn w:val="DefaultParagraphFont"/>
+    <w:link w:val="Heading9"/>
+    <w:uiPriority w:val="9"/>
+    <w:semiHidden/>
+    <w:rsid w:val="004B4249"/>
+    <w:rPr>
+      <w:i/>
+      <w:iCs/>
+      <w:caps/>
+      <w:spacing w:val="10"/>
+      <w:sz w:val="18"/>
+      <w:szCs w:val="18"/>
+    </w:rPr>
+  </w:style>
+  <w:style w:type="paragraph" w:styleId="Caption">
+    <w:name w:val="caption"/>
+    <w:basedOn w:val="Normal"/>
+    <w:next w:val="Normal"/>
+    <w:uiPriority w:val="35"/>
+    <w:semiHidden/>
+    <w:unhideWhenUsed/>
+    <w:qFormat/>
+    <w:rsid w:val="004B4249"/>
+    <w:rPr>
+      <w:b/>
+      <w:bCs/>
+      <w:color w:val="2F5496" w:themeColor="accent1" w:themeShade="BF"/>
+      <w:sz w:val="16"/>
+      <w:szCs w:val="16"/>
+    </w:rPr>
+  </w:style>
+  <w:style w:type="paragraph" w:styleId="Title">
+    <w:name w:val="Title"/>
+    <w:basedOn w:val="Normal"/>
+    <w:next w:val="Normal"/>
+    <w:link w:val="TitleChar"/>
+    <w:uiPriority w:val="10"/>
+    <w:qFormat/>
+    <w:rsid w:val="004B4249"/>
+    <w:pPr>
+      <w:spacing w:before="0" w:after="0"/>
+    </w:pPr>
+    <w:rPr>
+      <w:rFonts w:asciiTheme="majorHAnsi" w:eastAsiaTheme="majorEastAsia" w:hAnsiTheme="majorHAnsi" w:cstheme="majorBidi"/>
+      <w:caps/>
+      <w:color w:val="4472C4" w:themeColor="accent1"/>
+      <w:spacing w:val="10"/>
+      <w:sz w:val="52"/>
+      <w:szCs w:val="52"/>
+    </w:rPr>
+  </w:style>
+  <w:style w:type="character" w:customStyle="1" w:styleId="TitleChar">
+    <w:name w:val="Title Char"/>
+    <w:basedOn w:val="DefaultParagraphFont"/>
+    <w:link w:val="Title"/>
+    <w:uiPriority w:val="10"/>
+    <w:rsid w:val="004B4249"/>
+    <w:rPr>
+      <w:rFonts w:asciiTheme="majorHAnsi" w:eastAsiaTheme="majorEastAsia" w:hAnsiTheme="majorHAnsi" w:cstheme="majorBidi"/>
+      <w:caps/>
+      <w:color w:val="4472C4" w:themeColor="accent1"/>
+      <w:spacing w:val="10"/>
+      <w:sz w:val="52"/>
+      <w:szCs w:val="52"/>
+    </w:rPr>
+  </w:style>
+  <w:style w:type="paragraph" w:styleId="Subtitle">
+    <w:name w:val="Subtitle"/>
+    <w:basedOn w:val="Normal"/>
+    <w:next w:val="Normal"/>
+    <w:link w:val="SubtitleChar"/>
+    <w:uiPriority w:val="11"/>
+    <w:qFormat/>
+    <w:rsid w:val="004B4249"/>
+    <w:pPr>
+      <w:spacing w:before="0" w:after="500" w:line="240" w:lineRule="auto"/>
+    </w:pPr>
+    <w:rPr>
+      <w:caps/>
+      <w:color w:val="595959" w:themeColor="text1" w:themeTint="A6"/>
+      <w:spacing w:val="10"/>
+      <w:sz w:val="21"/>
+      <w:szCs w:val="21"/>
+    </w:rPr>
+  </w:style>
+  <w:style w:type="character" w:customStyle="1" w:styleId="SubtitleChar">
+    <w:name w:val="Subtitle Char"/>
+    <w:basedOn w:val="DefaultParagraphFont"/>
+    <w:link w:val="Subtitle"/>
+    <w:uiPriority w:val="11"/>
+    <w:rsid w:val="004B4249"/>
+    <w:rPr>
+      <w:caps/>
+      <w:color w:val="595959" w:themeColor="text1" w:themeTint="A6"/>
+      <w:spacing w:val="10"/>
+      <w:sz w:val="21"/>
+      <w:szCs w:val="21"/>
+    </w:rPr>
+  </w:style>
+  <w:style w:type="character" w:styleId="Strong">
+    <w:name w:val="Strong"/>
+    <w:uiPriority w:val="22"/>
+    <w:qFormat/>
+    <w:rsid w:val="004B4249"/>
+    <w:rPr>
+      <w:b/>
+      <w:bCs/>
+    </w:rPr>
+  </w:style>
+  <w:style w:type="character" w:styleId="Emphasis">
+    <w:name w:val="Emphasis"/>
+    <w:uiPriority w:val="20"/>
+    <w:qFormat/>
+    <w:rsid w:val="004B4249"/>
+    <w:rPr>
+      <w:caps/>
+      <w:color w:val="1F3763" w:themeColor="accent1" w:themeShade="7F"/>
+      <w:spacing w:val="5"/>
+    </w:rPr>
+  </w:style>
+  <w:style w:type="paragraph" w:styleId="NoSpacing">
+    <w:name w:val="No Spacing"/>
+    <w:uiPriority w:val="1"/>
+    <w:qFormat/>
+    <w:rsid w:val="004B4249"/>
+    <w:pPr>
+      <w:spacing w:after="0" w:line="240" w:lineRule="auto"/>
+    </w:pPr>
+  </w:style>
+  <w:style w:type="paragraph" w:styleId="Quote">
+    <w:name w:val="Quote"/>
+    <w:basedOn w:val="Normal"/>
+    <w:next w:val="Normal"/>
+    <w:link w:val="QuoteChar"/>
+    <w:uiPriority w:val="29"/>
+    <w:qFormat/>
+    <w:rsid w:val="004B4249"/>
+    <w:rPr>
+      <w:i/>
+      <w:iCs/>
+      <w:sz w:val="24"/>
+      <w:szCs w:val="24"/>
+    </w:rPr>
+  </w:style>
+  <w:style w:type="character" w:customStyle="1" w:styleId="QuoteChar">
+    <w:name w:val="Quote Char"/>
+    <w:basedOn w:val="DefaultParagraphFont"/>
+    <w:link w:val="Quote"/>
+    <w:uiPriority w:val="29"/>
+    <w:rsid w:val="004B4249"/>
+    <w:rPr>
+      <w:i/>
+      <w:iCs/>
+      <w:sz w:val="24"/>
+      <w:szCs w:val="24"/>
+    </w:rPr>
+  </w:style>
+  <w:style w:type="paragraph" w:styleId="IntenseQuote">
+    <w:name w:val="Intense Quote"/>
+    <w:basedOn w:val="Normal"/>
+    <w:next w:val="Normal"/>
+    <w:link w:val="IntenseQuoteChar"/>
+    <w:uiPriority w:val="30"/>
+    <w:qFormat/>
+    <w:rsid w:val="004B4249"/>
+    <w:pPr>
+      <w:spacing w:before="240" w:after="240" w:line="240" w:lineRule="auto"/>
+      <w:ind w:left="1080" w:right="1080"/>
+      <w:jc w:val="center"/>
+    </w:pPr>
+    <w:rPr>
+      <w:color w:val="4472C4" w:themeColor="accent1"/>
+      <w:sz w:val="24"/>
+      <w:szCs w:val="24"/>
+    </w:rPr>
+  </w:style>
+  <w:style w:type="character" w:customStyle="1" w:styleId="IntenseQuoteChar">
+    <w:name w:val="Intense Quote Char"/>
+    <w:basedOn w:val="DefaultParagraphFont"/>
+    <w:link w:val="IntenseQuote"/>
+    <w:uiPriority w:val="30"/>
+    <w:rsid w:val="004B4249"/>
+    <w:rPr>
+      <w:color w:val="4472C4" w:themeColor="accent1"/>
+      <w:sz w:val="24"/>
+      <w:szCs w:val="24"/>
+    </w:rPr>
+  </w:style>
+  <w:style w:type="character" w:styleId="SubtleEmphasis">
+    <w:name w:val="Subtle Emphasis"/>
+    <w:uiPriority w:val="19"/>
+    <w:qFormat/>
+    <w:rsid w:val="004B4249"/>
+    <w:rPr>
+      <w:i/>
+      <w:iCs/>
+      <w:color w:val="1F3763" w:themeColor="accent1" w:themeShade="7F"/>
+    </w:rPr>
+  </w:style>
+  <w:style w:type="character" w:styleId="IntenseEmphasis">
+    <w:name w:val="Intense Emphasis"/>
+    <w:uiPriority w:val="21"/>
+    <w:qFormat/>
+    <w:rsid w:val="004B4249"/>
+    <w:rPr>
+      <w:b/>
+      <w:bCs/>
+      <w:caps/>
+      <w:color w:val="1F3763" w:themeColor="accent1" w:themeShade="7F"/>
+      <w:spacing w:val="10"/>
+    </w:rPr>
+  </w:style>
+  <w:style w:type="character" w:styleId="SubtleReference">
+    <w:name w:val="Subtle Reference"/>
+    <w:uiPriority w:val="31"/>
+    <w:qFormat/>
+    <w:rsid w:val="004B4249"/>
+    <w:rPr>
+      <w:b/>
+      <w:bCs/>
+      <w:color w:val="4472C4" w:themeColor="accent1"/>
+    </w:rPr>
+  </w:style>
+  <w:style w:type="character" w:styleId="IntenseReference">
+    <w:name w:val="Intense Reference"/>
+    <w:uiPriority w:val="32"/>
+    <w:qFormat/>
+    <w:rsid w:val="004B4249"/>
+    <w:rPr>
+      <w:b/>
+      <w:bCs/>
+      <w:i/>
+      <w:iCs/>
+      <w:caps/>
+      <w:color w:val="4472C4" w:themeColor="accent1"/>
+    </w:rPr>
+  </w:style>
+  <w:style w:type="character" w:styleId="BookTitle">
+    <w:name w:val="Book Title"/>
+    <w:uiPriority w:val="33"/>
+    <w:qFormat/>
+    <w:rsid w:val="004B4249"/>
+    <w:rPr>
+      <w:b/>
+      <w:bCs/>
+      <w:i/>
+      <w:iCs/>
+      <w:spacing w:val="0"/>
+    </w:rPr>
+  </w:style>
+  <w:style w:type="paragraph" w:styleId="TOCHeading">
+    <w:name w:val="TOC Heading"/>
+    <w:basedOn w:val="Heading1"/>
+    <w:next w:val="Normal"/>
+    <w:uiPriority w:val="39"/>
+    <w:semiHidden/>
+    <w:unhideWhenUsed/>
+    <w:qFormat/>
+    <w:rsid w:val="004B4249"/>
+    <w:pPr>
+      <w:outlineLvl w:val="9"/>
     </w:pPr>
   </w:style>
 </w:styles>
@@ -1007,7 +4284,33 @@
       </a:bgFillStyleLst>
     </a:fmtScheme>
   </a:themeElements>
-  <a:objectDefaults/>
+  <a:objectDefaults>
+    <a:spDef>
+      <a:spPr>
+        <a:solidFill>
+          <a:schemeClr val="bg1"/>
+        </a:solidFill>
+      </a:spPr>
+      <a:bodyPr rtlCol="0" anchor="ctr"/>
+      <a:lstStyle/>
+      <a:style>
+        <a:lnRef idx="2">
+          <a:schemeClr val="accent1">
+            <a:shade val="50000"/>
+          </a:schemeClr>
+        </a:lnRef>
+        <a:fillRef idx="1">
+          <a:schemeClr val="accent1"/>
+        </a:fillRef>
+        <a:effectRef idx="0">
+          <a:schemeClr val="accent1"/>
+        </a:effectRef>
+        <a:fontRef idx="minor">
+          <a:schemeClr val="lt1"/>
+        </a:fontRef>
+      </a:style>
+    </a:spDef>
+  </a:objectDefaults>
   <a:extraClrSchemeLst/>
   <a:extLst>
     <a:ext uri="{05A4C25C-085E-4340-85A3-A5531E510DB2}">
@@ -1015,4 +4318,16 @@
     </a:ext>
   </a:extLst>
 </a:theme>
+</file>
+
+<file path=customXml/item1.xml><?xml version="1.0" encoding="utf-8"?>
+<b:Sources xmlns:b="http://schemas.openxmlformats.org/officeDocument/2006/bibliography" xmlns="http://schemas.openxmlformats.org/officeDocument/2006/bibliography" SelectedStyle="\APASixthEditionOfficeOnline.xsl" StyleName="APA" Version="6"/>
+</file>
+
+<file path=customXml/itemProps1.xml><?xml version="1.0" encoding="utf-8"?>
+<ds:datastoreItem xmlns:ds="http://schemas.openxmlformats.org/officeDocument/2006/customXml" ds:itemID="{3A0C2820-D439-4012-B8E2-EED6280D1EB2}">
+  <ds:schemaRefs>
+    <ds:schemaRef ds:uri="http://schemas.openxmlformats.org/officeDocument/2006/bibliography"/>
+  </ds:schemaRefs>
+</ds:datastoreItem>
 </file>
</xml_diff>